<commit_message>
update templates + customize font size
</commit_message>
<xml_diff>
--- a/Templates/Brackets.docx
+++ b/Templates/Brackets.docx
@@ -1,6 +1,6 @@
 
 <file path=word/document.xml><?xml version="1.0" encoding="utf-8"?>
-<w:document xmlns:wpc="http://schemas.microsoft.com/office/word/2010/wordprocessingCanvas" xmlns:cx="http://schemas.microsoft.com/office/drawing/2014/chartex" xmlns:cx1="http://schemas.microsoft.com/office/drawing/2015/9/8/chartex" xmlns:cx2="http://schemas.microsoft.com/office/drawing/2015/10/21/chartex" xmlns:cx3="http://schemas.microsoft.com/office/drawing/2016/5/9/chartex" xmlns:cx4="http://schemas.microsoft.com/office/drawing/2016/5/10/chartex" xmlns:cx5="http://schemas.microsoft.com/office/drawing/2016/5/11/chartex" xmlns:cx6="http://schemas.microsoft.com/office/drawing/2016/5/12/chartex" xmlns:cx7="http://schemas.microsoft.com/office/drawing/2016/5/13/chartex" xmlns:cx8="http://schemas.microsoft.com/office/drawing/2016/5/14/chartex" xmlns:mc="http://schemas.openxmlformats.org/markup-compatibility/2006" xmlns:aink="http://schemas.microsoft.com/office/drawing/2016/ink" xmlns:am3d="http://schemas.microsoft.com/office/drawing/2017/model3d" xmlns:o="urn:schemas-microsoft-com:office:office" xmlns:oel="http://schemas.microsoft.com/office/2019/extlst" xmlns:r="http://schemas.openxmlformats.org/officeDocument/2006/relationships" xmlns:m="http://schemas.openxmlformats.org/officeDocument/2006/math" xmlns:v="urn:schemas-microsoft-com:vml" xmlns:wp14="http://schemas.microsoft.com/office/word/2010/wordprocessingDrawing" xmlns:wp="http://schemas.openxmlformats.org/drawingml/2006/wordprocessingDrawing" xmlns:w10="urn:schemas-microsoft-com:office:word" xmlns:w="http://schemas.openxmlformats.org/wordprocessingml/2006/main" xmlns:w14="http://schemas.microsoft.com/office/word/2010/wordml" xmlns:w15="http://schemas.microsoft.com/office/word/2012/wordml" xmlns:w16cex="http://schemas.microsoft.com/office/word/2018/wordml/cex" xmlns:w16cid="http://schemas.microsoft.com/office/word/2016/wordml/cid" xmlns:w16="http://schemas.microsoft.com/office/word/2018/wordml" xmlns:w16sdtdh="http://schemas.microsoft.com/office/word/2020/wordml/sdtdatahash" xmlns:w16se="http://schemas.microsoft.com/office/word/2015/wordml/symex" xmlns:wpg="http://schemas.microsoft.com/office/word/2010/wordprocessingGroup" xmlns:wpi="http://schemas.microsoft.com/office/word/2010/wordprocessingInk" xmlns:wne="http://schemas.microsoft.com/office/word/2006/wordml" xmlns:wps="http://schemas.microsoft.com/office/word/2010/wordprocessingShape" mc:Ignorable="w14 w15 w16se w16cid w16 w16cex w16sdtdh wp14">
+<w:document xmlns:wpc="http://schemas.microsoft.com/office/word/2010/wordprocessingCanvas" xmlns:mc="http://schemas.openxmlformats.org/markup-compatibility/2006" xmlns:o="urn:schemas-microsoft-com:office:office" xmlns:r="http://schemas.openxmlformats.org/officeDocument/2006/relationships" xmlns:m="http://schemas.openxmlformats.org/officeDocument/2006/math" xmlns:v="urn:schemas-microsoft-com:vml" xmlns:wp14="http://schemas.microsoft.com/office/word/2010/wordprocessingDrawing" xmlns:wp="http://schemas.openxmlformats.org/drawingml/2006/wordprocessingDrawing" xmlns:w10="urn:schemas-microsoft-com:office:word" xmlns:w="http://schemas.openxmlformats.org/wordprocessingml/2006/main" xmlns:w14="http://schemas.microsoft.com/office/word/2010/wordml" xmlns:wpg="http://schemas.microsoft.com/office/word/2010/wordprocessingGroup" xmlns:wpi="http://schemas.microsoft.com/office/word/2010/wordprocessingInk" xmlns:wne="http://schemas.microsoft.com/office/word/2006/wordml" xmlns:wps="http://schemas.microsoft.com/office/word/2010/wordprocessingShape" mc:Ignorable="w14 wp14">
   <w:body>
     <w:p>
       <w:pPr>
@@ -112,10 +112,12 @@
                           <w:p/>
                           <w:p>
                             <w:proofErr w:type="spellStart"/>
+                            <w:proofErr w:type="gramStart"/>
                             <w:r>
                               <w:t>ccccc</w:t>
                             </w:r>
                             <w:proofErr w:type="spellEnd"/>
+                            <w:proofErr w:type="gramEnd"/>
                           </w:p>
                           <w:p/>
                         </w:txbxContent>
@@ -135,7 +137,7 @@
               </wp:anchor>
             </w:drawing>
           </mc:Choice>
-          <mc:Fallback>
+          <mc:Fallback xmlns:w16se="http://schemas.microsoft.com/office/word/2015/wordml/symex" xmlns:w16sdtdh="http://schemas.microsoft.com/office/word/2020/wordml/sdtdatahash" xmlns:w16="http://schemas.microsoft.com/office/word/2018/wordml" xmlns:w16cid="http://schemas.microsoft.com/office/word/2016/wordml/cid" xmlns:w16cex="http://schemas.microsoft.com/office/word/2018/wordml/cex" xmlns:w15="http://schemas.microsoft.com/office/word/2012/wordml" xmlns:oel="http://schemas.microsoft.com/office/2019/extlst" xmlns:am3d="http://schemas.microsoft.com/office/drawing/2017/model3d" xmlns:aink="http://schemas.microsoft.com/office/drawing/2016/ink" xmlns:cx8="http://schemas.microsoft.com/office/drawing/2016/5/14/chartex" xmlns:cx7="http://schemas.microsoft.com/office/drawing/2016/5/13/chartex" xmlns:cx6="http://schemas.microsoft.com/office/drawing/2016/5/12/chartex" xmlns:cx5="http://schemas.microsoft.com/office/drawing/2016/5/11/chartex" xmlns:cx4="http://schemas.microsoft.com/office/drawing/2016/5/10/chartex" xmlns:cx3="http://schemas.microsoft.com/office/drawing/2016/5/9/chartex" xmlns:cx2="http://schemas.microsoft.com/office/drawing/2015/10/21/chartex" xmlns:cx1="http://schemas.microsoft.com/office/drawing/2015/9/8/chartex" xmlns:cx="http://schemas.microsoft.com/office/drawing/2014/chartex">
             <w:pict>
               <v:shapetype w14:anchorId="707F05C6" id="_x0000_t202" coordsize="21600,21600" o:spt="202" path="m,l,21600r21600,l21600,xe">
                 <v:stroke joinstyle="miter"/>
@@ -335,7 +337,7 @@
               </wp:anchor>
             </w:drawing>
           </mc:Choice>
-          <mc:Fallback>
+          <mc:Fallback xmlns:w16se="http://schemas.microsoft.com/office/word/2015/wordml/symex" xmlns:w16sdtdh="http://schemas.microsoft.com/office/word/2020/wordml/sdtdatahash" xmlns:w16="http://schemas.microsoft.com/office/word/2018/wordml" xmlns:w16cid="http://schemas.microsoft.com/office/word/2016/wordml/cid" xmlns:w16cex="http://schemas.microsoft.com/office/word/2018/wordml/cex" xmlns:w15="http://schemas.microsoft.com/office/word/2012/wordml" xmlns:oel="http://schemas.microsoft.com/office/2019/extlst" xmlns:am3d="http://schemas.microsoft.com/office/drawing/2017/model3d" xmlns:aink="http://schemas.microsoft.com/office/drawing/2016/ink" xmlns:cx8="http://schemas.microsoft.com/office/drawing/2016/5/14/chartex" xmlns:cx7="http://schemas.microsoft.com/office/drawing/2016/5/13/chartex" xmlns:cx6="http://schemas.microsoft.com/office/drawing/2016/5/12/chartex" xmlns:cx5="http://schemas.microsoft.com/office/drawing/2016/5/11/chartex" xmlns:cx4="http://schemas.microsoft.com/office/drawing/2016/5/10/chartex" xmlns:cx3="http://schemas.microsoft.com/office/drawing/2016/5/9/chartex" xmlns:cx2="http://schemas.microsoft.com/office/drawing/2015/10/21/chartex" xmlns:cx1="http://schemas.microsoft.com/office/drawing/2015/9/8/chartex" xmlns:cx="http://schemas.microsoft.com/office/drawing/2014/chartex">
             <w:pict>
               <v:shape w14:anchorId="23839EBD" id="Text Box 78" o:spid="_x0000_s1027" type="#_x0000_t202" style="position:absolute;left:0;text-align:left;margin-left:357.1pt;margin-top:454.4pt;width:118.5pt;height:28pt;z-index:251659776;visibility:visible;mso-wrap-style:square;mso-width-percent:0;mso-height-percent:0;mso-wrap-distance-left:9pt;mso-wrap-distance-top:0;mso-wrap-distance-right:9pt;mso-wrap-distance-bottom:0;mso-position-horizontal:absolute;mso-position-horizontal-relative:text;mso-position-vertical:absolute;mso-position-vertical-relative:text;mso-width-percent:0;mso-height-percent:0;mso-width-relative:page;mso-height-relative:page;v-text-anchor:top" o:gfxdata="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" filled="f" stroked="f">
                 <v:textbox>
@@ -588,7 +590,7 @@
               </wp:anchor>
             </w:drawing>
           </mc:Choice>
-          <mc:Fallback>
+          <mc:Fallback xmlns:w16se="http://schemas.microsoft.com/office/word/2015/wordml/symex" xmlns:w16sdtdh="http://schemas.microsoft.com/office/word/2020/wordml/sdtdatahash" xmlns:w16="http://schemas.microsoft.com/office/word/2018/wordml" xmlns:w16cid="http://schemas.microsoft.com/office/word/2016/wordml/cid" xmlns:w16cex="http://schemas.microsoft.com/office/word/2018/wordml/cex" xmlns:w15="http://schemas.microsoft.com/office/word/2012/wordml" xmlns:oel="http://schemas.microsoft.com/office/2019/extlst" xmlns:am3d="http://schemas.microsoft.com/office/drawing/2017/model3d" xmlns:aink="http://schemas.microsoft.com/office/drawing/2016/ink" xmlns:cx8="http://schemas.microsoft.com/office/drawing/2016/5/14/chartex" xmlns:cx7="http://schemas.microsoft.com/office/drawing/2016/5/13/chartex" xmlns:cx6="http://schemas.microsoft.com/office/drawing/2016/5/12/chartex" xmlns:cx5="http://schemas.microsoft.com/office/drawing/2016/5/11/chartex" xmlns:cx4="http://schemas.microsoft.com/office/drawing/2016/5/10/chartex" xmlns:cx3="http://schemas.microsoft.com/office/drawing/2016/5/9/chartex" xmlns:cx2="http://schemas.microsoft.com/office/drawing/2015/10/21/chartex" xmlns:cx1="http://schemas.microsoft.com/office/drawing/2015/9/8/chartex" xmlns:cx="http://schemas.microsoft.com/office/drawing/2014/chartex">
             <w:pict>
               <v:shape w14:anchorId="04AB74E9" id="Text Box 73" o:spid="_x0000_s1028" type="#_x0000_t202" style="position:absolute;left:0;text-align:left;margin-left:62pt;margin-top:456.6pt;width:120pt;height:27pt;z-index:251654656;visibility:visible;mso-wrap-style:square;mso-width-percent:0;mso-height-percent:0;mso-wrap-distance-left:9pt;mso-wrap-distance-top:0;mso-wrap-distance-right:9pt;mso-wrap-distance-bottom:0;mso-position-horizontal:absolute;mso-position-horizontal-relative:text;mso-position-vertical:absolute;mso-position-vertical-relative:text;mso-width-percent:0;mso-height-percent:0;mso-width-relative:page;mso-height-relative:page;v-text-anchor:top" o:gfxdata="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" filled="f" stroked="f">
                 <v:textbox>
@@ -855,7 +857,7 @@
               </wp:anchor>
             </w:drawing>
           </mc:Choice>
-          <mc:Fallback>
+          <mc:Fallback xmlns:w16se="http://schemas.microsoft.com/office/word/2015/wordml/symex" xmlns:w16sdtdh="http://schemas.microsoft.com/office/word/2020/wordml/sdtdatahash" xmlns:w16="http://schemas.microsoft.com/office/word/2018/wordml" xmlns:w16cid="http://schemas.microsoft.com/office/word/2016/wordml/cid" xmlns:w16cex="http://schemas.microsoft.com/office/word/2018/wordml/cex" xmlns:w15="http://schemas.microsoft.com/office/word/2012/wordml" xmlns:oel="http://schemas.microsoft.com/office/2019/extlst" xmlns:am3d="http://schemas.microsoft.com/office/drawing/2017/model3d" xmlns:aink="http://schemas.microsoft.com/office/drawing/2016/ink" xmlns:cx8="http://schemas.microsoft.com/office/drawing/2016/5/14/chartex" xmlns:cx7="http://schemas.microsoft.com/office/drawing/2016/5/13/chartex" xmlns:cx6="http://schemas.microsoft.com/office/drawing/2016/5/12/chartex" xmlns:cx5="http://schemas.microsoft.com/office/drawing/2016/5/11/chartex" xmlns:cx4="http://schemas.microsoft.com/office/drawing/2016/5/10/chartex" xmlns:cx3="http://schemas.microsoft.com/office/drawing/2016/5/9/chartex" xmlns:cx2="http://schemas.microsoft.com/office/drawing/2015/10/21/chartex" xmlns:cx1="http://schemas.microsoft.com/office/drawing/2015/9/8/chartex" xmlns:cx="http://schemas.microsoft.com/office/drawing/2014/chartex">
             <w:pict>
               <v:shape w14:anchorId="57871745" id="Text Box 75" o:spid="_x0000_s1029" type="#_x0000_t202" style="position:absolute;left:0;text-align:left;margin-left:85.7pt;margin-top:313.45pt;width:236.15pt;height:30pt;z-index:251670016;visibility:visible;mso-wrap-style:square;mso-width-percent:0;mso-height-percent:0;mso-wrap-distance-left:9pt;mso-wrap-distance-top:0;mso-wrap-distance-right:9pt;mso-wrap-distance-bottom:0;mso-position-horizontal:absolute;mso-position-horizontal-relative:text;mso-position-vertical:absolute;mso-position-vertical-relative:text;mso-width-percent:0;mso-height-percent:0;mso-width-relative:page;mso-height-relative:page;v-text-anchor:top" o:gfxdata="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" filled="f" stroked="f">
                 <v:textbox inset=",,3.5mm">
@@ -1091,7 +1093,11 @@
           </mc:Choice>
           <mc:Fallback>
             <w:pict>
-              <v:shape w14:anchorId="033AE446" id="Text Box 71" o:spid="_x0000_s1030" type="#_x0000_t202" style="position:absolute;left:0;text-align:left;margin-left:72.3pt;margin-top:-25.85pt;width:118.5pt;height:28pt;z-index:251649536;visibility:visible;mso-wrap-style:square;mso-width-percent:0;mso-height-percent:0;mso-wrap-distance-left:9pt;mso-wrap-distance-top:0;mso-wrap-distance-right:9pt;mso-wrap-distance-bottom:0;mso-position-horizontal:absolute;mso-position-horizontal-relative:text;mso-position-vertical:absolute;mso-position-vertical-relative:text;mso-width-percent:0;mso-height-percent:0;mso-width-relative:page;mso-height-relative:page;v-text-anchor:top" o:gfxdata="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" filled="f" stroked="f">
+              <v:shapetype id="_x0000_t202" coordsize="21600,21600" o:spt="202" path="m,l,21600r21600,l21600,xe">
+                <v:stroke joinstyle="miter"/>
+                <v:path gradientshapeok="t" o:connecttype="rect"/>
+              </v:shapetype>
+              <v:shape id="Text Box 71" o:spid="_x0000_s1030" type="#_x0000_t202" style="position:absolute;left:0;text-align:left;margin-left:72.3pt;margin-top:-25.85pt;width:118.5pt;height:28pt;z-index:251649536;visibility:visible;mso-wrap-style:square;mso-width-percent:0;mso-height-percent:0;mso-wrap-distance-left:9pt;mso-wrap-distance-top:0;mso-wrap-distance-right:9pt;mso-wrap-distance-bottom:0;mso-position-horizontal:absolute;mso-position-horizontal-relative:text;mso-position-vertical:absolute;mso-position-vertical-relative:text;mso-width-percent:0;mso-height-percent:0;mso-width-relative:page;mso-height-relative:page;v-text-anchor:top" o:gfxdata="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" filled="f" stroked="f">
                 <v:textbox>
                   <w:txbxContent>
                     <w:p>
@@ -1177,7 +1183,7 @@
         <mc:AlternateContent>
           <mc:Choice Requires="wpc">
             <w:drawing>
-              <wp:inline distT="0" distB="0" distL="0" distR="0" wp14:anchorId="0410812A" wp14:editId="0837E698">
+              <wp:inline distT="0" distB="0" distL="0" distR="0" wp14:anchorId="0410812A" wp14:editId="03592D2D">
                 <wp:extent cx="9144000" cy="5678805"/>
                 <wp:effectExtent l="0" t="0" r="0" b="0"/>
                 <wp:docPr id="12" name="Canvas 70"/>
@@ -1858,8 +1864,8 @@
                         </wps:cNvSpPr>
                         <wps:spPr bwMode="auto">
                           <a:xfrm>
-                            <a:off x="671613" y="1176338"/>
-                            <a:ext cx="8365509" cy="304800"/>
+                            <a:off x="671614" y="1176338"/>
+                            <a:ext cx="4495609" cy="304800"/>
                           </a:xfrm>
                           <a:prstGeom prst="rect">
                             <a:avLst/>
@@ -1910,6 +1916,16 @@
                                 </w:rPr>
                                 <w:t>{{</w:t>
                               </w:r>
+                              <w:r>
+                                <w:rPr>
+                                  <w:b/>
+                                  <w:bCs/>
+                                  <w:sz w:val="28"/>
+                                  <w:szCs w:val="28"/>
+                                  <w:lang w:bidi="ar-EG"/>
+                                </w:rPr>
+                                <w:t xml:space="preserve">r </w:t>
+                              </w:r>
                               <w:proofErr w:type="spellStart"/>
                               <w:r>
                                 <w:rPr>
@@ -2057,8 +2073,8 @@
                         </wps:cNvSpPr>
                         <wps:spPr bwMode="auto">
                           <a:xfrm>
-                            <a:off x="748145" y="1195971"/>
-                            <a:ext cx="7235002" cy="303530"/>
+                            <a:off x="5167223" y="1195971"/>
+                            <a:ext cx="2815923" cy="303530"/>
                           </a:xfrm>
                           <a:prstGeom prst="rect">
                             <a:avLst/>
@@ -2109,6 +2125,18 @@
                                 </w:rPr>
                                 <w:t>{{</w:t>
                               </w:r>
+                              <w:r>
+                                <w:rPr>
+                                  <w:b/>
+                                  <w:bCs/>
+                                  <w:sz w:val="28"/>
+                                  <w:szCs w:val="28"/>
+                                  <w:lang w:bidi="ar-EG"/>
+                                </w:rPr>
+                                <w:t xml:space="preserve">r </w:t>
+                              </w:r>
+                              <w:bookmarkStart w:id="0" w:name="_GoBack"/>
+                              <w:bookmarkEnd w:id="0"/>
                               <w:proofErr w:type="spellStart"/>
                               <w:r>
                                 <w:rPr>
@@ -2826,7 +2854,7 @@
           </mc:Choice>
           <mc:Fallback>
             <w:pict>
-              <v:group w14:anchorId="0410812A" id="Canvas 70" o:spid="_x0000_s1031" editas="canvas" style="width:10in;height:447.15pt;mso-position-horizontal-relative:char;mso-position-vertical-relative:line" coordsize="91440,56788" o:gfxdata="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">
+              <v:group id="Canvas 70" o:spid="_x0000_s1031" editas="canvas" style="width:10in;height:447.15pt;mso-position-horizontal-relative:char;mso-position-vertical-relative:line" coordsize="91440,56788" o:gfxdata="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">
                 <v:shapetype id="_x0000_t75" coordsize="21600,21600" o:spt="75" o:preferrelative="t" path="m@4@5l@4@11@9@11@9@5xe" filled="f" stroked="f">
                   <v:stroke joinstyle="miter"/>
                   <v:formulas>
@@ -2850,7 +2878,7 @@
                   <v:fill o:detectmouseclick="t"/>
                   <v:path o:connecttype="none"/>
                 </v:shape>
-                <v:shape id="Text Box 51" o:spid="_x0000_s1033" type="#_x0000_t202" style="position:absolute;left:4545;top:29195;width:28690;height:2667;visibility:visible;mso-wrap-style:square;v-text-anchor:top" o:gfxdata="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" filled="f" fillcolor="#ff9" stroked="f">
+                <v:shape id="Text Box 51" o:spid="_x0000_s1033" type="#_x0000_t202" style="position:absolute;left:4545;top:29195;width:28690;height:2667;visibility:visible;mso-wrap-style:square;v-text-anchor:top" o:gfxdata="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" filled="f" fillcolor="#ff9" stroked="f">
                   <v:textbox>
                     <w:txbxContent>
                       <w:p>
@@ -3031,7 +3059,7 @@
                     </w:txbxContent>
                   </v:textbox>
                 </v:shape>
-                <v:shape id="Text Box 46" o:spid="_x0000_s1034" type="#_x0000_t202" style="position:absolute;left:36457;top:15420;width:35960;height:3429;visibility:visible;mso-wrap-style:square;v-text-anchor:top" o:gfxdata="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" filled="f" fillcolor="#ff9" stroked="f">
+                <v:shape id="Text Box 46" o:spid="_x0000_s1034" type="#_x0000_t202" style="position:absolute;left:36457;top:15420;width:35960;height:3429;visibility:visible;mso-wrap-style:square;v-text-anchor:top" o:gfxdata="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" filled="f" fillcolor="#ff9" stroked="f">
                   <v:textbox>
                     <w:txbxContent>
                       <w:p>
@@ -3152,7 +3180,7 @@
                     </w:txbxContent>
                   </v:textbox>
                 </v:shape>
-                <v:shape id="Text Box 47" o:spid="_x0000_s1035" type="#_x0000_t202" style="position:absolute;left:15864;top:14452;width:33805;height:3048;visibility:visible;mso-wrap-style:square;v-text-anchor:top" o:gfxdata="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" filled="f" fillcolor="#ff9" stroked="f">
+                <v:shape id="Text Box 47" o:spid="_x0000_s1035" type="#_x0000_t202" style="position:absolute;left:15864;top:14452;width:33805;height:3048;visibility:visible;mso-wrap-style:square;v-text-anchor:top" o:gfxdata="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" filled="f" fillcolor="#ff9" stroked="f">
                   <v:textbox>
                     <w:txbxContent>
                       <w:p>
@@ -3296,7 +3324,7 @@
                     </w:txbxContent>
                   </v:textbox>
                 </v:shape>
-                <v:shape id="Text Box 48" o:spid="_x0000_s1036" type="#_x0000_t202" style="position:absolute;left:52566;top:18492;width:19812;height:3429;visibility:visible;mso-wrap-style:square;v-text-anchor:top" o:gfxdata="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" filled="f" fillcolor="#ff9" stroked="f">
+                <v:shape id="Text Box 48" o:spid="_x0000_s1036" type="#_x0000_t202" style="position:absolute;left:52566;top:18492;width:19812;height:3429;visibility:visible;mso-wrap-style:square;v-text-anchor:top" o:gfxdata="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" filled="f" fillcolor="#ff9" stroked="f">
                   <v:textbox>
                     <w:txbxContent>
                       <w:p>
@@ -3354,7 +3382,7 @@
                     </w:txbxContent>
                   </v:textbox>
                 </v:shape>
-                <v:shape id="Text Box 45" o:spid="_x0000_s1037" type="#_x0000_t202" style="position:absolute;left:6716;top:11763;width:83655;height:3048;visibility:visible;mso-wrap-style:square;v-text-anchor:top" o:gfxdata="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" filled="f" fillcolor="#ff9" stroked="f">
+                <v:shape id="Text Box 45" o:spid="_x0000_s1037" type="#_x0000_t202" style="position:absolute;left:6716;top:11763;width:44956;height:3048;visibility:visible;mso-wrap-style:square;v-text-anchor:top" o:gfxdata="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" filled="f" fillcolor="#ff9" stroked="f">
                   <v:textbox>
                     <w:txbxContent>
                       <w:p>
@@ -3376,6 +3404,16 @@
                             <w:lang w:bidi="ar-EG"/>
                           </w:rPr>
                           <w:t>{{</w:t>
+                        </w:r>
+                        <w:r>
+                          <w:rPr>
+                            <w:b/>
+                            <w:bCs/>
+                            <w:sz w:val="28"/>
+                            <w:szCs w:val="28"/>
+                            <w:lang w:bidi="ar-EG"/>
+                          </w:rPr>
+                          <w:t xml:space="preserve">r </w:t>
                         </w:r>
                         <w:proofErr w:type="spellStart"/>
                         <w:r>
@@ -3514,7 +3552,7 @@
                     </w:txbxContent>
                   </v:textbox>
                 </v:shape>
-                <v:shape id="Text Box 44" o:spid="_x0000_s1038" type="#_x0000_t202" style="position:absolute;left:7481;top:11959;width:72350;height:3036;visibility:visible;mso-wrap-style:square;v-text-anchor:top" o:gfxdata="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" filled="f" fillcolor="#ff9" stroked="f">
+                <v:shape id="Text Box 44" o:spid="_x0000_s1038" type="#_x0000_t202" style="position:absolute;left:51672;top:11959;width:28159;height:3036;visibility:visible;mso-wrap-style:square;v-text-anchor:top" o:gfxdata="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" filled="f" fillcolor="#ff9" stroked="f">
                   <v:textbox>
                     <w:txbxContent>
                       <w:p>
@@ -3537,6 +3575,18 @@
                           </w:rPr>
                           <w:t>{{</w:t>
                         </w:r>
+                        <w:r>
+                          <w:rPr>
+                            <w:b/>
+                            <w:bCs/>
+                            <w:sz w:val="28"/>
+                            <w:szCs w:val="28"/>
+                            <w:lang w:bidi="ar-EG"/>
+                          </w:rPr>
+                          <w:t xml:space="preserve">r </w:t>
+                        </w:r>
+                        <w:bookmarkStart w:id="1" w:name="_GoBack"/>
+                        <w:bookmarkEnd w:id="1"/>
                         <w:proofErr w:type="spellStart"/>
                         <w:r>
                           <w:rPr>
@@ -3564,7 +3614,7 @@
                     </w:txbxContent>
                   </v:textbox>
                 </v:shape>
-                <v:shape id="Text Box 52" o:spid="_x0000_s1039" type="#_x0000_t202" style="position:absolute;left:43947;top:30432;width:28671;height:3315;visibility:visible;mso-wrap-style:square;v-text-anchor:top" o:gfxdata="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" filled="f" fillcolor="#ff9" stroked="f">
+                <v:shape id="Text Box 52" o:spid="_x0000_s1039" type="#_x0000_t202" style="position:absolute;left:43947;top:30432;width:28671;height:3315;visibility:visible;mso-wrap-style:square;v-text-anchor:top" o:gfxdata="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" filled="f" fillcolor="#ff9" stroked="f">
                   <v:textbox>
                     <w:txbxContent>
                       <w:p>
@@ -3757,7 +3807,7 @@
                     </w:txbxContent>
                   </v:textbox>
                 </v:shape>
-                <v:shape id="Text Box 53" o:spid="_x0000_s1040" type="#_x0000_t202" style="position:absolute;left:18467;top:21454;width:29379;height:5341;visibility:visible;mso-wrap-style:square;v-text-anchor:top" o:gfxdata="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" filled="f" fillcolor="#ff9" stroked="f">
+                <v:shape id="Text Box 53" o:spid="_x0000_s1040" type="#_x0000_t202" style="position:absolute;left:18467;top:21454;width:29379;height:5341;visibility:visible;mso-wrap-style:square;v-text-anchor:top" o:gfxdata="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" filled="f" fillcolor="#ff9" stroked="f">
                   <v:textbox>
                     <w:txbxContent>
                       <w:p>
@@ -3814,7 +3864,7 @@
                     </w:txbxContent>
                   </v:textbox>
                 </v:shape>
-                <v:shape id="Text Box 74" o:spid="_x0000_s1041" type="#_x0000_t202" style="position:absolute;left:42903;top:39283;width:31013;height:3048;visibility:visible;mso-wrap-style:square;v-text-anchor:top" o:gfxdata="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" filled="f" stroked="f">
+                <v:shape id="Text Box 74" o:spid="_x0000_s1041" type="#_x0000_t202" style="position:absolute;left:42903;top:39283;width:31013;height:3048;visibility:visible;mso-wrap-style:square;v-text-anchor:top" o:gfxdata="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" filled="f" stroked="f">
                   <v:textbox inset=",,3.5mm">
                     <w:txbxContent>
                       <w:p>
@@ -3903,7 +3953,7 @@
                     </w:txbxContent>
                   </v:textbox>
                 </v:shape>
-                <v:shape id="Text Box 77" o:spid="_x0000_s1042" type="#_x0000_t202" style="position:absolute;left:49669;top:21880;width:22644;height:4983;visibility:visible;mso-wrap-style:square;v-text-anchor:top" o:gfxdata="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" filled="f" fillcolor="#ff9" stroked="f">
+                <v:shape id="Text Box 77" o:spid="_x0000_s1042" type="#_x0000_t202" style="position:absolute;left:49669;top:21880;width:22644;height:4983;visibility:visible;mso-wrap-style:square;v-text-anchor:top" o:gfxdata="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" filled="f" fillcolor="#ff9" stroked="f">
                   <v:textbox>
                     <w:txbxContent>
                       <w:p>
@@ -3982,7 +4032,7 @@
                     </w:txbxContent>
                   </v:textbox>
                 </v:shape>
-                <v:shape id="Text Box 49" o:spid="_x0000_s1043" type="#_x0000_t202" style="position:absolute;left:244;top:16661;width:22352;height:2667;visibility:visible;mso-wrap-style:square;v-text-anchor:top" o:gfxdata="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" filled="f" fillcolor="#ff9" stroked="f">
+                <v:shape id="Text Box 49" o:spid="_x0000_s1043" type="#_x0000_t202" style="position:absolute;left:244;top:16661;width:22352;height:2667;visibility:visible;mso-wrap-style:square;v-text-anchor:top" o:gfxdata="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" filled="f" fillcolor="#ff9" stroked="f">
                   <v:textbox>
                     <w:txbxContent>
                       <w:p>
@@ -4069,7 +4119,7 @@
 </file>
 
 <file path=word/styles.xml><?xml version="1.0" encoding="utf-8"?>
-<w:styles xmlns:mc="http://schemas.openxmlformats.org/markup-compatibility/2006" xmlns:r="http://schemas.openxmlformats.org/officeDocument/2006/relationships" xmlns:w="http://schemas.openxmlformats.org/wordprocessingml/2006/main" xmlns:w14="http://schemas.microsoft.com/office/word/2010/wordml" xmlns:w15="http://schemas.microsoft.com/office/word/2012/wordml" xmlns:w16cex="http://schemas.microsoft.com/office/word/2018/wordml/cex" xmlns:w16cid="http://schemas.microsoft.com/office/word/2016/wordml/cid" xmlns:w16="http://schemas.microsoft.com/office/word/2018/wordml" xmlns:w16sdtdh="http://schemas.microsoft.com/office/word/2020/wordml/sdtdatahash" xmlns:w16se="http://schemas.microsoft.com/office/word/2015/wordml/symex" mc:Ignorable="w14 w15 w16se w16cid w16 w16cex w16sdtdh">
+<w:styles xmlns:mc="http://schemas.openxmlformats.org/markup-compatibility/2006" xmlns:r="http://schemas.openxmlformats.org/officeDocument/2006/relationships" xmlns:w="http://schemas.openxmlformats.org/wordprocessingml/2006/main" xmlns:w14="http://schemas.microsoft.com/office/word/2010/wordml" mc:Ignorable="w14">
   <w:docDefaults>
     <w:rPrDefault>
       <w:rPr>
@@ -4079,377 +4129,140 @@
     </w:rPrDefault>
     <w:pPrDefault/>
   </w:docDefaults>
-  <w:latentStyles w:defLockedState="0" w:defUIPriority="0" w:defSemiHidden="0" w:defUnhideWhenUsed="0" w:defQFormat="0" w:count="376">
-    <w:lsdException w:name="Normal" w:qFormat="1"/>
-    <w:lsdException w:name="heading 1" w:qFormat="1"/>
-    <w:lsdException w:name="heading 2" w:semiHidden="1" w:unhideWhenUsed="1" w:qFormat="1"/>
-    <w:lsdException w:name="heading 3" w:qFormat="1"/>
-    <w:lsdException w:name="heading 4" w:semiHidden="1" w:unhideWhenUsed="1" w:qFormat="1"/>
-    <w:lsdException w:name="heading 5" w:semiHidden="1" w:unhideWhenUsed="1" w:qFormat="1"/>
-    <w:lsdException w:name="heading 6" w:semiHidden="1" w:unhideWhenUsed="1" w:qFormat="1"/>
-    <w:lsdException w:name="heading 7" w:semiHidden="1" w:unhideWhenUsed="1" w:qFormat="1"/>
-    <w:lsdException w:name="heading 8" w:semiHidden="1" w:unhideWhenUsed="1" w:qFormat="1"/>
-    <w:lsdException w:name="heading 9" w:semiHidden="1" w:unhideWhenUsed="1" w:qFormat="1"/>
-    <w:lsdException w:name="index 1" w:semiHidden="1" w:unhideWhenUsed="1"/>
-    <w:lsdException w:name="index 2" w:semiHidden="1" w:unhideWhenUsed="1"/>
-    <w:lsdException w:name="index 3" w:semiHidden="1" w:unhideWhenUsed="1"/>
-    <w:lsdException w:name="index 4" w:semiHidden="1" w:unhideWhenUsed="1"/>
-    <w:lsdException w:name="index 5" w:semiHidden="1" w:unhideWhenUsed="1"/>
-    <w:lsdException w:name="index 6" w:semiHidden="1" w:unhideWhenUsed="1"/>
-    <w:lsdException w:name="index 7" w:semiHidden="1" w:unhideWhenUsed="1"/>
-    <w:lsdException w:name="index 8" w:semiHidden="1" w:unhideWhenUsed="1"/>
-    <w:lsdException w:name="index 9" w:semiHidden="1" w:unhideWhenUsed="1"/>
-    <w:lsdException w:name="toc 1" w:semiHidden="1" w:unhideWhenUsed="1"/>
-    <w:lsdException w:name="toc 2" w:semiHidden="1" w:unhideWhenUsed="1"/>
-    <w:lsdException w:name="toc 3" w:semiHidden="1" w:unhideWhenUsed="1"/>
-    <w:lsdException w:name="toc 4" w:semiHidden="1" w:unhideWhenUsed="1"/>
-    <w:lsdException w:name="toc 5" w:semiHidden="1" w:unhideWhenUsed="1"/>
-    <w:lsdException w:name="toc 6" w:semiHidden="1" w:unhideWhenUsed="1"/>
-    <w:lsdException w:name="toc 7" w:semiHidden="1" w:unhideWhenUsed="1"/>
-    <w:lsdException w:name="toc 8" w:semiHidden="1" w:unhideWhenUsed="1"/>
-    <w:lsdException w:name="toc 9" w:semiHidden="1" w:unhideWhenUsed="1"/>
-    <w:lsdException w:name="Normal Indent" w:semiHidden="1" w:unhideWhenUsed="1"/>
-    <w:lsdException w:name="footnote text" w:semiHidden="1" w:unhideWhenUsed="1"/>
-    <w:lsdException w:name="annotation text" w:semiHidden="1" w:unhideWhenUsed="1"/>
-    <w:lsdException w:name="header" w:semiHidden="1" w:unhideWhenUsed="1"/>
-    <w:lsdException w:name="footer" w:semiHidden="1" w:unhideWhenUsed="1"/>
-    <w:lsdException w:name="index heading" w:semiHidden="1" w:unhideWhenUsed="1"/>
-    <w:lsdException w:name="caption" w:semiHidden="1" w:unhideWhenUsed="1" w:qFormat="1"/>
-    <w:lsdException w:name="table of figures" w:semiHidden="1" w:unhideWhenUsed="1"/>
-    <w:lsdException w:name="envelope address" w:semiHidden="1" w:unhideWhenUsed="1"/>
-    <w:lsdException w:name="envelope return" w:semiHidden="1" w:unhideWhenUsed="1"/>
-    <w:lsdException w:name="footnote reference" w:semiHidden="1" w:unhideWhenUsed="1"/>
-    <w:lsdException w:name="annotation reference" w:semiHidden="1" w:unhideWhenUsed="1"/>
-    <w:lsdException w:name="line number" w:semiHidden="1" w:unhideWhenUsed="1"/>
-    <w:lsdException w:name="page number" w:semiHidden="1" w:unhideWhenUsed="1"/>
-    <w:lsdException w:name="endnote reference" w:semiHidden="1" w:unhideWhenUsed="1"/>
-    <w:lsdException w:name="endnote text" w:semiHidden="1" w:unhideWhenUsed="1"/>
-    <w:lsdException w:name="table of authorities" w:semiHidden="1" w:unhideWhenUsed="1"/>
-    <w:lsdException w:name="macro" w:semiHidden="1" w:unhideWhenUsed="1"/>
-    <w:lsdException w:name="toa heading" w:semiHidden="1" w:unhideWhenUsed="1"/>
-    <w:lsdException w:name="List" w:semiHidden="1" w:unhideWhenUsed="1"/>
-    <w:lsdException w:name="List Bullet" w:semiHidden="1" w:unhideWhenUsed="1"/>
-    <w:lsdException w:name="List 2" w:semiHidden="1" w:unhideWhenUsed="1"/>
-    <w:lsdException w:name="List 3" w:semiHidden="1" w:unhideWhenUsed="1"/>
-    <w:lsdException w:name="List Bullet 2" w:semiHidden="1" w:unhideWhenUsed="1"/>
-    <w:lsdException w:name="List Bullet 3" w:semiHidden="1" w:unhideWhenUsed="1"/>
-    <w:lsdException w:name="List Bullet 4" w:semiHidden="1" w:unhideWhenUsed="1"/>
-    <w:lsdException w:name="List Bullet 5" w:semiHidden="1" w:unhideWhenUsed="1"/>
-    <w:lsdException w:name="List Number 2" w:semiHidden="1" w:unhideWhenUsed="1"/>
-    <w:lsdException w:name="List Number 3" w:semiHidden="1" w:unhideWhenUsed="1"/>
-    <w:lsdException w:name="List Number 4" w:semiHidden="1" w:unhideWhenUsed="1"/>
-    <w:lsdException w:name="List Number 5" w:semiHidden="1" w:unhideWhenUsed="1"/>
-    <w:lsdException w:name="Title" w:qFormat="1"/>
-    <w:lsdException w:name="Closing" w:semiHidden="1" w:unhideWhenUsed="1"/>
-    <w:lsdException w:name="Signature" w:semiHidden="1" w:unhideWhenUsed="1"/>
-    <w:lsdException w:name="Default Paragraph Font" w:semiHidden="1" w:unhideWhenUsed="1"/>
-    <w:lsdException w:name="Body Text" w:semiHidden="1" w:unhideWhenUsed="1"/>
-    <w:lsdException w:name="Body Text Indent" w:semiHidden="1" w:unhideWhenUsed="1"/>
-    <w:lsdException w:name="List Continue" w:semiHidden="1" w:unhideWhenUsed="1"/>
-    <w:lsdException w:name="List Continue 2" w:semiHidden="1" w:unhideWhenUsed="1"/>
-    <w:lsdException w:name="List Continue 3" w:semiHidden="1" w:unhideWhenUsed="1"/>
-    <w:lsdException w:name="List Continue 4" w:semiHidden="1" w:unhideWhenUsed="1"/>
-    <w:lsdException w:name="List Continue 5" w:semiHidden="1" w:unhideWhenUsed="1"/>
-    <w:lsdException w:name="Message Header" w:semiHidden="1" w:unhideWhenUsed="1"/>
-    <w:lsdException w:name="Subtitle" w:qFormat="1"/>
-    <w:lsdException w:name="Body Text First Indent 2" w:semiHidden="1" w:unhideWhenUsed="1"/>
-    <w:lsdException w:name="Note Heading" w:semiHidden="1" w:unhideWhenUsed="1"/>
-    <w:lsdException w:name="Body Text 2" w:semiHidden="1" w:unhideWhenUsed="1"/>
-    <w:lsdException w:name="Body Text 3" w:semiHidden="1" w:unhideWhenUsed="1"/>
-    <w:lsdException w:name="Body Text Indent 2" w:semiHidden="1" w:unhideWhenUsed="1"/>
-    <w:lsdException w:name="Body Text Indent 3" w:semiHidden="1" w:unhideWhenUsed="1"/>
-    <w:lsdException w:name="Block Text" w:semiHidden="1" w:unhideWhenUsed="1"/>
-    <w:lsdException w:name="Hyperlink" w:semiHidden="1" w:unhideWhenUsed="1"/>
-    <w:lsdException w:name="FollowedHyperlink" w:semiHidden="1" w:unhideWhenUsed="1"/>
-    <w:lsdException w:name="Strong" w:qFormat="1"/>
-    <w:lsdException w:name="Emphasis" w:qFormat="1"/>
-    <w:lsdException w:name="Document Map" w:semiHidden="1" w:unhideWhenUsed="1"/>
-    <w:lsdException w:name="Plain Text" w:semiHidden="1" w:unhideWhenUsed="1"/>
-    <w:lsdException w:name="E-mail Signature" w:semiHidden="1" w:unhideWhenUsed="1"/>
-    <w:lsdException w:name="HTML Top of Form" w:semiHidden="1" w:unhideWhenUsed="1"/>
-    <w:lsdException w:name="HTML Bottom of Form" w:semiHidden="1" w:unhideWhenUsed="1"/>
-    <w:lsdException w:name="Normal (Web)" w:semiHidden="1" w:unhideWhenUsed="1"/>
-    <w:lsdException w:name="HTML Acronym" w:semiHidden="1" w:unhideWhenUsed="1"/>
-    <w:lsdException w:name="HTML Address" w:semiHidden="1" w:unhideWhenUsed="1"/>
-    <w:lsdException w:name="HTML Cite" w:semiHidden="1" w:unhideWhenUsed="1"/>
-    <w:lsdException w:name="HTML Code" w:semiHidden="1" w:unhideWhenUsed="1"/>
-    <w:lsdException w:name="HTML Definition" w:semiHidden="1" w:unhideWhenUsed="1"/>
-    <w:lsdException w:name="HTML Keyboard" w:semiHidden="1" w:unhideWhenUsed="1"/>
-    <w:lsdException w:name="HTML Preformatted" w:semiHidden="1" w:unhideWhenUsed="1"/>
-    <w:lsdException w:name="HTML Sample" w:semiHidden="1" w:unhideWhenUsed="1"/>
-    <w:lsdException w:name="HTML Typewriter" w:semiHidden="1" w:unhideWhenUsed="1"/>
-    <w:lsdException w:name="HTML Variable" w:semiHidden="1" w:unhideWhenUsed="1"/>
-    <w:lsdException w:name="Normal Table" w:semiHidden="1" w:unhideWhenUsed="1"/>
-    <w:lsdException w:name="annotation subject" w:semiHidden="1" w:unhideWhenUsed="1"/>
-    <w:lsdException w:name="No List" w:semiHidden="1" w:unhideWhenUsed="1"/>
-    <w:lsdException w:name="Outline List 1" w:semiHidden="1" w:unhideWhenUsed="1"/>
-    <w:lsdException w:name="Outline List 2" w:semiHidden="1" w:unhideWhenUsed="1"/>
-    <w:lsdException w:name="Outline List 3" w:semiHidden="1" w:unhideWhenUsed="1"/>
-    <w:lsdException w:name="Table Simple 1" w:semiHidden="1" w:unhideWhenUsed="1"/>
-    <w:lsdException w:name="Table Simple 2" w:semiHidden="1" w:unhideWhenUsed="1"/>
-    <w:lsdException w:name="Table Simple 3" w:semiHidden="1" w:unhideWhenUsed="1"/>
-    <w:lsdException w:name="Table Classic 1" w:semiHidden="1" w:unhideWhenUsed="1"/>
-    <w:lsdException w:name="Table Classic 2" w:semiHidden="1" w:unhideWhenUsed="1"/>
-    <w:lsdException w:name="Table Classic 3" w:semiHidden="1" w:unhideWhenUsed="1"/>
-    <w:lsdException w:name="Table Classic 4" w:semiHidden="1" w:unhideWhenUsed="1"/>
-    <w:lsdException w:name="Table Colorful 1" w:semiHidden="1" w:unhideWhenUsed="1"/>
-    <w:lsdException w:name="Table Colorful 2" w:semiHidden="1" w:unhideWhenUsed="1"/>
-    <w:lsdException w:name="Table Colorful 3" w:semiHidden="1" w:unhideWhenUsed="1"/>
-    <w:lsdException w:name="Table Columns 1" w:semiHidden="1" w:unhideWhenUsed="1"/>
-    <w:lsdException w:name="Table Columns 2" w:semiHidden="1" w:unhideWhenUsed="1"/>
-    <w:lsdException w:name="Table Columns 3" w:semiHidden="1" w:unhideWhenUsed="1"/>
-    <w:lsdException w:name="Table Columns 4" w:semiHidden="1" w:unhideWhenUsed="1"/>
-    <w:lsdException w:name="Table Columns 5" w:semiHidden="1" w:unhideWhenUsed="1"/>
-    <w:lsdException w:name="Table Grid 1" w:semiHidden="1" w:unhideWhenUsed="1"/>
-    <w:lsdException w:name="Table Grid 2" w:semiHidden="1" w:unhideWhenUsed="1"/>
-    <w:lsdException w:name="Table Grid 3" w:semiHidden="1" w:unhideWhenUsed="1"/>
-    <w:lsdException w:name="Table Grid 4" w:semiHidden="1" w:unhideWhenUsed="1"/>
-    <w:lsdException w:name="Table Grid 5" w:semiHidden="1" w:unhideWhenUsed="1"/>
-    <w:lsdException w:name="Table Grid 6" w:semiHidden="1" w:unhideWhenUsed="1"/>
-    <w:lsdException w:name="Table Grid 7" w:semiHidden="1" w:unhideWhenUsed="1"/>
-    <w:lsdException w:name="Table Grid 8" w:semiHidden="1" w:unhideWhenUsed="1"/>
-    <w:lsdException w:name="Table List 1" w:semiHidden="1" w:unhideWhenUsed="1"/>
-    <w:lsdException w:name="Table List 2" w:semiHidden="1" w:unhideWhenUsed="1"/>
-    <w:lsdException w:name="Table List 3" w:semiHidden="1" w:unhideWhenUsed="1"/>
-    <w:lsdException w:name="Table List 4" w:semiHidden="1" w:unhideWhenUsed="1"/>
-    <w:lsdException w:name="Table List 5" w:semiHidden="1" w:unhideWhenUsed="1"/>
-    <w:lsdException w:name="Table List 6" w:semiHidden="1" w:unhideWhenUsed="1"/>
-    <w:lsdException w:name="Table List 7" w:semiHidden="1" w:unhideWhenUsed="1"/>
-    <w:lsdException w:name="Table List 8" w:semiHidden="1" w:unhideWhenUsed="1"/>
-    <w:lsdException w:name="Table 3D effects 1" w:semiHidden="1" w:unhideWhenUsed="1"/>
-    <w:lsdException w:name="Table 3D effects 2" w:semiHidden="1" w:unhideWhenUsed="1"/>
-    <w:lsdException w:name="Table 3D effects 3" w:semiHidden="1" w:unhideWhenUsed="1"/>
-    <w:lsdException w:name="Table Contemporary" w:semiHidden="1" w:unhideWhenUsed="1"/>
-    <w:lsdException w:name="Table Elegant" w:semiHidden="1" w:unhideWhenUsed="1"/>
-    <w:lsdException w:name="Table Professional" w:semiHidden="1" w:unhideWhenUsed="1"/>
-    <w:lsdException w:name="Table Subtle 1" w:semiHidden="1" w:unhideWhenUsed="1"/>
-    <w:lsdException w:name="Table Subtle 2" w:semiHidden="1" w:unhideWhenUsed="1"/>
-    <w:lsdException w:name="Table Web 1" w:semiHidden="1" w:unhideWhenUsed="1"/>
-    <w:lsdException w:name="Table Web 2" w:semiHidden="1" w:unhideWhenUsed="1"/>
-    <w:lsdException w:name="Table Web 3" w:semiHidden="1" w:unhideWhenUsed="1"/>
-    <w:lsdException w:name="Balloon Text" w:semiHidden="1" w:unhideWhenUsed="1"/>
-    <w:lsdException w:name="Table Grid" w:uiPriority="59"/>
-    <w:lsdException w:name="Table Theme" w:semiHidden="1" w:unhideWhenUsed="1"/>
-    <w:lsdException w:name="Placeholder Text" w:semiHidden="1" w:uiPriority="99"/>
-    <w:lsdException w:name="No Spacing" w:uiPriority="1" w:qFormat="1"/>
-    <w:lsdException w:name="Light Shading" w:uiPriority="60"/>
-    <w:lsdException w:name="Light List" w:uiPriority="61"/>
-    <w:lsdException w:name="Light Grid" w:uiPriority="62"/>
-    <w:lsdException w:name="Medium Shading 1" w:uiPriority="63"/>
-    <w:lsdException w:name="Medium Shading 2" w:uiPriority="64"/>
-    <w:lsdException w:name="Medium List 1" w:uiPriority="65"/>
-    <w:lsdException w:name="Medium List 2" w:uiPriority="66"/>
-    <w:lsdException w:name="Medium Grid 1" w:uiPriority="67"/>
-    <w:lsdException w:name="Medium Grid 2" w:uiPriority="68"/>
-    <w:lsdException w:name="Medium Grid 3" w:uiPriority="69"/>
-    <w:lsdException w:name="Dark List" w:uiPriority="70"/>
-    <w:lsdException w:name="Colorful Shading" w:uiPriority="71"/>
-    <w:lsdException w:name="Colorful List" w:uiPriority="72"/>
-    <w:lsdException w:name="Colorful Grid" w:uiPriority="73"/>
-    <w:lsdException w:name="Light Shading Accent 1" w:uiPriority="60"/>
-    <w:lsdException w:name="Light List Accent 1" w:uiPriority="61"/>
-    <w:lsdException w:name="Light Grid Accent 1" w:uiPriority="62"/>
-    <w:lsdException w:name="Medium Shading 1 Accent 1" w:uiPriority="63"/>
-    <w:lsdException w:name="Medium Shading 2 Accent 1" w:uiPriority="64"/>
-    <w:lsdException w:name="Medium List 1 Accent 1" w:uiPriority="65"/>
-    <w:lsdException w:name="Revision" w:semiHidden="1" w:uiPriority="99"/>
-    <w:lsdException w:name="List Paragraph" w:uiPriority="34" w:qFormat="1"/>
-    <w:lsdException w:name="Quote" w:uiPriority="29" w:qFormat="1"/>
-    <w:lsdException w:name="Intense Quote" w:uiPriority="30" w:qFormat="1"/>
-    <w:lsdException w:name="Medium List 2 Accent 1" w:uiPriority="66"/>
-    <w:lsdException w:name="Medium Grid 1 Accent 1" w:uiPriority="67"/>
-    <w:lsdException w:name="Medium Grid 2 Accent 1" w:uiPriority="68"/>
-    <w:lsdException w:name="Medium Grid 3 Accent 1" w:uiPriority="69"/>
-    <w:lsdException w:name="Dark List Accent 1" w:uiPriority="70"/>
-    <w:lsdException w:name="Colorful Shading Accent 1" w:uiPriority="71"/>
-    <w:lsdException w:name="Colorful List Accent 1" w:uiPriority="72"/>
-    <w:lsdException w:name="Colorful Grid Accent 1" w:uiPriority="73"/>
-    <w:lsdException w:name="Light Shading Accent 2" w:uiPriority="60"/>
-    <w:lsdException w:name="Light List Accent 2" w:uiPriority="61"/>
-    <w:lsdException w:name="Light Grid Accent 2" w:uiPriority="62"/>
-    <w:lsdException w:name="Medium Shading 1 Accent 2" w:uiPriority="63"/>
-    <w:lsdException w:name="Medium Shading 2 Accent 2" w:uiPriority="64"/>
-    <w:lsdException w:name="Medium List 1 Accent 2" w:uiPriority="65"/>
-    <w:lsdException w:name="Medium List 2 Accent 2" w:uiPriority="66"/>
-    <w:lsdException w:name="Medium Grid 1 Accent 2" w:uiPriority="67"/>
-    <w:lsdException w:name="Medium Grid 2 Accent 2" w:uiPriority="68"/>
-    <w:lsdException w:name="Medium Grid 3 Accent 2" w:uiPriority="69"/>
-    <w:lsdException w:name="Dark List Accent 2" w:uiPriority="70"/>
-    <w:lsdException w:name="Colorful Shading Accent 2" w:uiPriority="71"/>
-    <w:lsdException w:name="Colorful List Accent 2" w:uiPriority="72"/>
-    <w:lsdException w:name="Colorful Grid Accent 2" w:uiPriority="73"/>
-    <w:lsdException w:name="Light Shading Accent 3" w:uiPriority="60"/>
-    <w:lsdException w:name="Light List Accent 3" w:uiPriority="61"/>
-    <w:lsdException w:name="Light Grid Accent 3" w:uiPriority="62"/>
-    <w:lsdException w:name="Medium Shading 1 Accent 3" w:uiPriority="63"/>
-    <w:lsdException w:name="Medium Shading 2 Accent 3" w:uiPriority="64"/>
-    <w:lsdException w:name="Medium List 1 Accent 3" w:uiPriority="65"/>
-    <w:lsdException w:name="Medium List 2 Accent 3" w:uiPriority="66"/>
-    <w:lsdException w:name="Medium Grid 1 Accent 3" w:uiPriority="67"/>
-    <w:lsdException w:name="Medium Grid 2 Accent 3" w:uiPriority="68"/>
-    <w:lsdException w:name="Medium Grid 3 Accent 3" w:uiPriority="69"/>
-    <w:lsdException w:name="Dark List Accent 3" w:uiPriority="70"/>
-    <w:lsdException w:name="Colorful Shading Accent 3" w:uiPriority="71"/>
-    <w:lsdException w:name="Colorful List Accent 3" w:uiPriority="72"/>
-    <w:lsdException w:name="Colorful Grid Accent 3" w:uiPriority="73"/>
-    <w:lsdException w:name="Light Shading Accent 4" w:uiPriority="60"/>
-    <w:lsdException w:name="Light List Accent 4" w:uiPriority="61"/>
-    <w:lsdException w:name="Light Grid Accent 4" w:uiPriority="62"/>
-    <w:lsdException w:name="Medium Shading 1 Accent 4" w:uiPriority="63"/>
-    <w:lsdException w:name="Medium Shading 2 Accent 4" w:uiPriority="64"/>
-    <w:lsdException w:name="Medium List 1 Accent 4" w:uiPriority="65"/>
-    <w:lsdException w:name="Medium List 2 Accent 4" w:uiPriority="66"/>
-    <w:lsdException w:name="Medium Grid 1 Accent 4" w:uiPriority="67"/>
-    <w:lsdException w:name="Medium Grid 2 Accent 4" w:uiPriority="68"/>
-    <w:lsdException w:name="Medium Grid 3 Accent 4" w:uiPriority="69"/>
-    <w:lsdException w:name="Dark List Accent 4" w:uiPriority="70"/>
-    <w:lsdException w:name="Colorful Shading Accent 4" w:uiPriority="71"/>
-    <w:lsdException w:name="Colorful List Accent 4" w:uiPriority="72"/>
-    <w:lsdException w:name="Colorful Grid Accent 4" w:uiPriority="73"/>
-    <w:lsdException w:name="Light Shading Accent 5" w:uiPriority="60"/>
-    <w:lsdException w:name="Light List Accent 5" w:uiPriority="61"/>
-    <w:lsdException w:name="Light Grid Accent 5" w:uiPriority="62"/>
-    <w:lsdException w:name="Medium Shading 1 Accent 5" w:uiPriority="63"/>
-    <w:lsdException w:name="Medium Shading 2 Accent 5" w:uiPriority="64"/>
-    <w:lsdException w:name="Medium List 1 Accent 5" w:uiPriority="65"/>
-    <w:lsdException w:name="Medium List 2 Accent 5" w:uiPriority="66"/>
-    <w:lsdException w:name="Medium Grid 1 Accent 5" w:uiPriority="67"/>
-    <w:lsdException w:name="Medium Grid 2 Accent 5" w:uiPriority="68"/>
-    <w:lsdException w:name="Medium Grid 3 Accent 5" w:uiPriority="69"/>
-    <w:lsdException w:name="Dark List Accent 5" w:uiPriority="70"/>
-    <w:lsdException w:name="Colorful Shading Accent 5" w:uiPriority="71"/>
-    <w:lsdException w:name="Colorful List Accent 5" w:uiPriority="72"/>
-    <w:lsdException w:name="Colorful Grid Accent 5" w:uiPriority="73"/>
-    <w:lsdException w:name="Light Shading Accent 6" w:uiPriority="60"/>
-    <w:lsdException w:name="Light List Accent 6" w:uiPriority="61"/>
-    <w:lsdException w:name="Light Grid Accent 6" w:uiPriority="62"/>
-    <w:lsdException w:name="Medium Shading 1 Accent 6" w:uiPriority="63"/>
-    <w:lsdException w:name="Medium Shading 2 Accent 6" w:uiPriority="64"/>
-    <w:lsdException w:name="Medium List 1 Accent 6" w:uiPriority="65"/>
-    <w:lsdException w:name="Medium List 2 Accent 6" w:uiPriority="66"/>
-    <w:lsdException w:name="Medium Grid 1 Accent 6" w:uiPriority="67"/>
-    <w:lsdException w:name="Medium Grid 2 Accent 6" w:uiPriority="68"/>
-    <w:lsdException w:name="Medium Grid 3 Accent 6" w:uiPriority="69"/>
-    <w:lsdException w:name="Dark List Accent 6" w:uiPriority="70"/>
-    <w:lsdException w:name="Colorful Shading Accent 6" w:uiPriority="71"/>
-    <w:lsdException w:name="Colorful List Accent 6" w:uiPriority="72"/>
-    <w:lsdException w:name="Colorful Grid Accent 6" w:uiPriority="73"/>
-    <w:lsdException w:name="Subtle Emphasis" w:uiPriority="19" w:qFormat="1"/>
-    <w:lsdException w:name="Intense Emphasis" w:uiPriority="21" w:qFormat="1"/>
-    <w:lsdException w:name="Subtle Reference" w:uiPriority="31" w:qFormat="1"/>
-    <w:lsdException w:name="Intense Reference" w:uiPriority="32" w:qFormat="1"/>
-    <w:lsdException w:name="Book Title" w:uiPriority="33" w:qFormat="1"/>
-    <w:lsdException w:name="Bibliography" w:semiHidden="1" w:uiPriority="37" w:unhideWhenUsed="1"/>
-    <w:lsdException w:name="TOC Heading" w:semiHidden="1" w:uiPriority="39" w:unhideWhenUsed="1" w:qFormat="1"/>
-    <w:lsdException w:name="Plain Table 1" w:uiPriority="41"/>
-    <w:lsdException w:name="Plain Table 2" w:uiPriority="42"/>
-    <w:lsdException w:name="Plain Table 3" w:uiPriority="43"/>
-    <w:lsdException w:name="Plain Table 4" w:uiPriority="44"/>
-    <w:lsdException w:name="Plain Table 5" w:uiPriority="45"/>
-    <w:lsdException w:name="Grid Table Light" w:uiPriority="40"/>
-    <w:lsdException w:name="Grid Table 1 Light" w:uiPriority="46"/>
-    <w:lsdException w:name="Grid Table 2" w:uiPriority="47"/>
-    <w:lsdException w:name="Grid Table 3" w:uiPriority="48"/>
-    <w:lsdException w:name="Grid Table 4" w:uiPriority="49"/>
-    <w:lsdException w:name="Grid Table 5 Dark" w:uiPriority="50"/>
-    <w:lsdException w:name="Grid Table 6 Colorful" w:uiPriority="51"/>
-    <w:lsdException w:name="Grid Table 7 Colorful" w:uiPriority="52"/>
-    <w:lsdException w:name="Grid Table 1 Light Accent 1" w:uiPriority="46"/>
-    <w:lsdException w:name="Grid Table 2 Accent 1" w:uiPriority="47"/>
-    <w:lsdException w:name="Grid Table 3 Accent 1" w:uiPriority="48"/>
-    <w:lsdException w:name="Grid Table 4 Accent 1" w:uiPriority="49"/>
-    <w:lsdException w:name="Grid Table 5 Dark Accent 1" w:uiPriority="50"/>
-    <w:lsdException w:name="Grid Table 6 Colorful Accent 1" w:uiPriority="51"/>
-    <w:lsdException w:name="Grid Table 7 Colorful Accent 1" w:uiPriority="52"/>
-    <w:lsdException w:name="Grid Table 1 Light Accent 2" w:uiPriority="46"/>
-    <w:lsdException w:name="Grid Table 2 Accent 2" w:uiPriority="47"/>
-    <w:lsdException w:name="Grid Table 3 Accent 2" w:uiPriority="48"/>
-    <w:lsdException w:name="Grid Table 4 Accent 2" w:uiPriority="49"/>
-    <w:lsdException w:name="Grid Table 5 Dark Accent 2" w:uiPriority="50"/>
-    <w:lsdException w:name="Grid Table 6 Colorful Accent 2" w:uiPriority="51"/>
-    <w:lsdException w:name="Grid Table 7 Colorful Accent 2" w:uiPriority="52"/>
-    <w:lsdException w:name="Grid Table 1 Light Accent 3" w:uiPriority="46"/>
-    <w:lsdException w:name="Grid Table 2 Accent 3" w:uiPriority="47"/>
-    <w:lsdException w:name="Grid Table 3 Accent 3" w:uiPriority="48"/>
-    <w:lsdException w:name="Grid Table 4 Accent 3" w:uiPriority="49"/>
-    <w:lsdException w:name="Grid Table 5 Dark Accent 3" w:uiPriority="50"/>
-    <w:lsdException w:name="Grid Table 6 Colorful Accent 3" w:uiPriority="51"/>
-    <w:lsdException w:name="Grid Table 7 Colorful Accent 3" w:uiPriority="52"/>
-    <w:lsdException w:name="Grid Table 1 Light Accent 4" w:uiPriority="46"/>
-    <w:lsdException w:name="Grid Table 2 Accent 4" w:uiPriority="47"/>
-    <w:lsdException w:name="Grid Table 3 Accent 4" w:uiPriority="48"/>
-    <w:lsdException w:name="Grid Table 4 Accent 4" w:uiPriority="49"/>
-    <w:lsdException w:name="Grid Table 5 Dark Accent 4" w:uiPriority="50"/>
-    <w:lsdException w:name="Grid Table 6 Colorful Accent 4" w:uiPriority="51"/>
-    <w:lsdException w:name="Grid Table 7 Colorful Accent 4" w:uiPriority="52"/>
-    <w:lsdException w:name="Grid Table 1 Light Accent 5" w:uiPriority="46"/>
-    <w:lsdException w:name="Grid Table 2 Accent 5" w:uiPriority="47"/>
-    <w:lsdException w:name="Grid Table 3 Accent 5" w:uiPriority="48"/>
-    <w:lsdException w:name="Grid Table 4 Accent 5" w:uiPriority="49"/>
-    <w:lsdException w:name="Grid Table 5 Dark Accent 5" w:uiPriority="50"/>
-    <w:lsdException w:name="Grid Table 6 Colorful Accent 5" w:uiPriority="51"/>
-    <w:lsdException w:name="Grid Table 7 Colorful Accent 5" w:uiPriority="52"/>
-    <w:lsdException w:name="Grid Table 1 Light Accent 6" w:uiPriority="46"/>
-    <w:lsdException w:name="Grid Table 2 Accent 6" w:uiPriority="47"/>
-    <w:lsdException w:name="Grid Table 3 Accent 6" w:uiPriority="48"/>
-    <w:lsdException w:name="Grid Table 4 Accent 6" w:uiPriority="49"/>
-    <w:lsdException w:name="Grid Table 5 Dark Accent 6" w:uiPriority="50"/>
-    <w:lsdException w:name="Grid Table 6 Colorful Accent 6" w:uiPriority="51"/>
-    <w:lsdException w:name="Grid Table 7 Colorful Accent 6" w:uiPriority="52"/>
-    <w:lsdException w:name="List Table 1 Light" w:uiPriority="46"/>
-    <w:lsdException w:name="List Table 2" w:uiPriority="47"/>
-    <w:lsdException w:name="List Table 3" w:uiPriority="48"/>
-    <w:lsdException w:name="List Table 4" w:uiPriority="49"/>
-    <w:lsdException w:name="List Table 5 Dark" w:uiPriority="50"/>
-    <w:lsdException w:name="List Table 6 Colorful" w:uiPriority="51"/>
-    <w:lsdException w:name="List Table 7 Colorful" w:uiPriority="52"/>
-    <w:lsdException w:name="List Table 1 Light Accent 1" w:uiPriority="46"/>
-    <w:lsdException w:name="List Table 2 Accent 1" w:uiPriority="47"/>
-    <w:lsdException w:name="List Table 3 Accent 1" w:uiPriority="48"/>
-    <w:lsdException w:name="List Table 4 Accent 1" w:uiPriority="49"/>
-    <w:lsdException w:name="List Table 5 Dark Accent 1" w:uiPriority="50"/>
-    <w:lsdException w:name="List Table 6 Colorful Accent 1" w:uiPriority="51"/>
-    <w:lsdException w:name="List Table 7 Colorful Accent 1" w:uiPriority="52"/>
-    <w:lsdException w:name="List Table 1 Light Accent 2" w:uiPriority="46"/>
-    <w:lsdException w:name="List Table 2 Accent 2" w:uiPriority="47"/>
-    <w:lsdException w:name="List Table 3 Accent 2" w:uiPriority="48"/>
-    <w:lsdException w:name="List Table 4 Accent 2" w:uiPriority="49"/>
-    <w:lsdException w:name="List Table 5 Dark Accent 2" w:uiPriority="50"/>
-    <w:lsdException w:name="List Table 6 Colorful Accent 2" w:uiPriority="51"/>
-    <w:lsdException w:name="List Table 7 Colorful Accent 2" w:uiPriority="52"/>
-    <w:lsdException w:name="List Table 1 Light Accent 3" w:uiPriority="46"/>
-    <w:lsdException w:name="List Table 2 Accent 3" w:uiPriority="47"/>
-    <w:lsdException w:name="List Table 3 Accent 3" w:uiPriority="48"/>
-    <w:lsdException w:name="List Table 4 Accent 3" w:uiPriority="49"/>
-    <w:lsdException w:name="List Table 5 Dark Accent 3" w:uiPriority="50"/>
-    <w:lsdException w:name="List Table 6 Colorful Accent 3" w:uiPriority="51"/>
-    <w:lsdException w:name="List Table 7 Colorful Accent 3" w:uiPriority="52"/>
-    <w:lsdException w:name="List Table 1 Light Accent 4" w:uiPriority="46"/>
-    <w:lsdException w:name="List Table 2 Accent 4" w:uiPriority="47"/>
-    <w:lsdException w:name="List Table 3 Accent 4" w:uiPriority="48"/>
-    <w:lsdException w:name="List Table 4 Accent 4" w:uiPriority="49"/>
-    <w:lsdException w:name="List Table 5 Dark Accent 4" w:uiPriority="50"/>
-    <w:lsdException w:name="List Table 6 Colorful Accent 4" w:uiPriority="51"/>
-    <w:lsdException w:name="List Table 7 Colorful Accent 4" w:uiPriority="52"/>
-    <w:lsdException w:name="List Table 1 Light Accent 5" w:uiPriority="46"/>
-    <w:lsdException w:name="List Table 2 Accent 5" w:uiPriority="47"/>
-    <w:lsdException w:name="List Table 3 Accent 5" w:uiPriority="48"/>
-    <w:lsdException w:name="List Table 4 Accent 5" w:uiPriority="49"/>
-    <w:lsdException w:name="List Table 5 Dark Accent 5" w:uiPriority="50"/>
-    <w:lsdException w:name="List Table 6 Colorful Accent 5" w:uiPriority="51"/>
-    <w:lsdException w:name="List Table 7 Colorful Accent 5" w:uiPriority="52"/>
-    <w:lsdException w:name="List Table 1 Light Accent 6" w:uiPriority="46"/>
-    <w:lsdException w:name="List Table 2 Accent 6" w:uiPriority="47"/>
-    <w:lsdException w:name="List Table 3 Accent 6" w:uiPriority="48"/>
-    <w:lsdException w:name="List Table 4 Accent 6" w:uiPriority="49"/>
-    <w:lsdException w:name="List Table 5 Dark Accent 6" w:uiPriority="50"/>
-    <w:lsdException w:name="List Table 6 Colorful Accent 6" w:uiPriority="51"/>
-    <w:lsdException w:name="List Table 7 Colorful Accent 6" w:uiPriority="52"/>
-    <w:lsdException w:name="Mention" w:semiHidden="1" w:uiPriority="99" w:unhideWhenUsed="1"/>
-    <w:lsdException w:name="Smart Hyperlink" w:semiHidden="1" w:uiPriority="99" w:unhideWhenUsed="1"/>
-    <w:lsdException w:name="Hashtag" w:semiHidden="1" w:uiPriority="99" w:unhideWhenUsed="1"/>
-    <w:lsdException w:name="Unresolved Mention" w:semiHidden="1" w:uiPriority="99" w:unhideWhenUsed="1"/>
-    <w:lsdException w:name="Smart Link" w:semiHidden="1" w:uiPriority="99" w:unhideWhenUsed="1"/>
+  <w:latentStyles w:defLockedState="0" w:defUIPriority="0" w:defSemiHidden="1" w:defUnhideWhenUsed="1" w:defQFormat="0" w:count="267">
+    <w:lsdException w:name="Normal" w:semiHidden="0" w:unhideWhenUsed="0" w:qFormat="1"/>
+    <w:lsdException w:name="heading 1" w:semiHidden="0" w:unhideWhenUsed="0" w:qFormat="1"/>
+    <w:lsdException w:name="heading 2" w:qFormat="1"/>
+    <w:lsdException w:name="heading 3" w:semiHidden="0" w:unhideWhenUsed="0" w:qFormat="1"/>
+    <w:lsdException w:name="heading 4" w:qFormat="1"/>
+    <w:lsdException w:name="heading 5" w:qFormat="1"/>
+    <w:lsdException w:name="heading 6" w:qFormat="1"/>
+    <w:lsdException w:name="heading 7" w:qFormat="1"/>
+    <w:lsdException w:name="heading 8" w:qFormat="1"/>
+    <w:lsdException w:name="heading 9" w:qFormat="1"/>
+    <w:lsdException w:name="caption" w:qFormat="1"/>
+    <w:lsdException w:name="List Number" w:semiHidden="0" w:unhideWhenUsed="0"/>
+    <w:lsdException w:name="List 4" w:semiHidden="0" w:unhideWhenUsed="0"/>
+    <w:lsdException w:name="List 5" w:semiHidden="0" w:unhideWhenUsed="0"/>
+    <w:lsdException w:name="Title" w:semiHidden="0" w:unhideWhenUsed="0" w:qFormat="1"/>
+    <w:lsdException w:name="Subtitle" w:semiHidden="0" w:unhideWhenUsed="0" w:qFormat="1"/>
+    <w:lsdException w:name="Salutation" w:semiHidden="0" w:unhideWhenUsed="0"/>
+    <w:lsdException w:name="Date" w:semiHidden="0" w:unhideWhenUsed="0"/>
+    <w:lsdException w:name="Body Text First Indent" w:semiHidden="0" w:unhideWhenUsed="0"/>
+    <w:lsdException w:name="Strong" w:semiHidden="0" w:unhideWhenUsed="0" w:qFormat="1"/>
+    <w:lsdException w:name="Emphasis" w:semiHidden="0" w:unhideWhenUsed="0" w:qFormat="1"/>
+    <w:lsdException w:name="Table Grid" w:semiHidden="0" w:uiPriority="59" w:unhideWhenUsed="0"/>
+    <w:lsdException w:name="Placeholder Text" w:uiPriority="99" w:unhideWhenUsed="0"/>
+    <w:lsdException w:name="No Spacing" w:semiHidden="0" w:uiPriority="1" w:unhideWhenUsed="0" w:qFormat="1"/>
+    <w:lsdException w:name="Light Shading" w:semiHidden="0" w:uiPriority="60" w:unhideWhenUsed="0"/>
+    <w:lsdException w:name="Light List" w:semiHidden="0" w:uiPriority="61" w:unhideWhenUsed="0"/>
+    <w:lsdException w:name="Light Grid" w:semiHidden="0" w:uiPriority="62" w:unhideWhenUsed="0"/>
+    <w:lsdException w:name="Medium Shading 1" w:semiHidden="0" w:uiPriority="63" w:unhideWhenUsed="0"/>
+    <w:lsdException w:name="Medium Shading 2" w:semiHidden="0" w:uiPriority="64" w:unhideWhenUsed="0"/>
+    <w:lsdException w:name="Medium List 1" w:semiHidden="0" w:uiPriority="65" w:unhideWhenUsed="0"/>
+    <w:lsdException w:name="Medium List 2" w:semiHidden="0" w:uiPriority="66" w:unhideWhenUsed="0"/>
+    <w:lsdException w:name="Medium Grid 1" w:semiHidden="0" w:uiPriority="67" w:unhideWhenUsed="0"/>
+    <w:lsdException w:name="Medium Grid 2" w:semiHidden="0" w:uiPriority="68" w:unhideWhenUsed="0"/>
+    <w:lsdException w:name="Medium Grid 3" w:semiHidden="0" w:uiPriority="69" w:unhideWhenUsed="0"/>
+    <w:lsdException w:name="Dark List" w:semiHidden="0" w:uiPriority="70" w:unhideWhenUsed="0"/>
+    <w:lsdException w:name="Colorful Shading" w:semiHidden="0" w:uiPriority="71" w:unhideWhenUsed="0"/>
+    <w:lsdException w:name="Colorful List" w:semiHidden="0" w:uiPriority="72" w:unhideWhenUsed="0"/>
+    <w:lsdException w:name="Colorful Grid" w:semiHidden="0" w:uiPriority="73" w:unhideWhenUsed="0"/>
+    <w:lsdException w:name="Light Shading Accent 1" w:semiHidden="0" w:uiPriority="60" w:unhideWhenUsed="0"/>
+    <w:lsdException w:name="Light List Accent 1" w:semiHidden="0" w:uiPriority="61" w:unhideWhenUsed="0"/>
+    <w:lsdException w:name="Light Grid Accent 1" w:semiHidden="0" w:uiPriority="62" w:unhideWhenUsed="0"/>
+    <w:lsdException w:name="Medium Shading 1 Accent 1" w:semiHidden="0" w:uiPriority="63" w:unhideWhenUsed="0"/>
+    <w:lsdException w:name="Medium Shading 2 Accent 1" w:semiHidden="0" w:uiPriority="64" w:unhideWhenUsed="0"/>
+    <w:lsdException w:name="Medium List 1 Accent 1" w:semiHidden="0" w:uiPriority="65" w:unhideWhenUsed="0"/>
+    <w:lsdException w:name="Revision" w:uiPriority="99" w:unhideWhenUsed="0"/>
+    <w:lsdException w:name="List Paragraph" w:semiHidden="0" w:uiPriority="34" w:unhideWhenUsed="0" w:qFormat="1"/>
+    <w:lsdException w:name="Quote" w:semiHidden="0" w:uiPriority="29" w:unhideWhenUsed="0" w:qFormat="1"/>
+    <w:lsdException w:name="Intense Quote" w:semiHidden="0" w:uiPriority="30" w:unhideWhenUsed="0" w:qFormat="1"/>
+    <w:lsdException w:name="Medium List 2 Accent 1" w:semiHidden="0" w:uiPriority="66" w:unhideWhenUsed="0"/>
+    <w:lsdException w:name="Medium Grid 1 Accent 1" w:semiHidden="0" w:uiPriority="67" w:unhideWhenUsed="0"/>
+    <w:lsdException w:name="Medium Grid 2 Accent 1" w:semiHidden="0" w:uiPriority="68" w:unhideWhenUsed="0"/>
+    <w:lsdException w:name="Medium Grid 3 Accent 1" w:semiHidden="0" w:uiPriority="69" w:unhideWhenUsed="0"/>
+    <w:lsdException w:name="Dark List Accent 1" w:semiHidden="0" w:uiPriority="70" w:unhideWhenUsed="0"/>
+    <w:lsdException w:name="Colorful Shading Accent 1" w:semiHidden="0" w:uiPriority="71" w:unhideWhenUsed="0"/>
+    <w:lsdException w:name="Colorful List Accent 1" w:semiHidden="0" w:uiPriority="72" w:unhideWhenUsed="0"/>
+    <w:lsdException w:name="Colorful Grid Accent 1" w:semiHidden="0" w:uiPriority="73" w:unhideWhenUsed="0"/>
+    <w:lsdException w:name="Light Shading Accent 2" w:semiHidden="0" w:uiPriority="60" w:unhideWhenUsed="0"/>
+    <w:lsdException w:name="Light List Accent 2" w:semiHidden="0" w:uiPriority="61" w:unhideWhenUsed="0"/>
+    <w:lsdException w:name="Light Grid Accent 2" w:semiHidden="0" w:uiPriority="62" w:unhideWhenUsed="0"/>
+    <w:lsdException w:name="Medium Shading 1 Accent 2" w:semiHidden="0" w:uiPriority="63" w:unhideWhenUsed="0"/>
+    <w:lsdException w:name="Medium Shading 2 Accent 2" w:semiHidden="0" w:uiPriority="64" w:unhideWhenUsed="0"/>
+    <w:lsdException w:name="Medium List 1 Accent 2" w:semiHidden="0" w:uiPriority="65" w:unhideWhenUsed="0"/>
+    <w:lsdException w:name="Medium List 2 Accent 2" w:semiHidden="0" w:uiPriority="66" w:unhideWhenUsed="0"/>
+    <w:lsdException w:name="Medium Grid 1 Accent 2" w:semiHidden="0" w:uiPriority="67" w:unhideWhenUsed="0"/>
+    <w:lsdException w:name="Medium Grid 2 Accent 2" w:semiHidden="0" w:uiPriority="68" w:unhideWhenUsed="0"/>
+    <w:lsdException w:name="Medium Grid 3 Accent 2" w:semiHidden="0" w:uiPriority="69" w:unhideWhenUsed="0"/>
+    <w:lsdException w:name="Dark List Accent 2" w:semiHidden="0" w:uiPriority="70" w:unhideWhenUsed="0"/>
+    <w:lsdException w:name="Colorful Shading Accent 2" w:semiHidden="0" w:uiPriority="71" w:unhideWhenUsed="0"/>
+    <w:lsdException w:name="Colorful List Accent 2" w:semiHidden="0" w:uiPriority="72" w:unhideWhenUsed="0"/>
+    <w:lsdException w:name="Colorful Grid Accent 2" w:semiHidden="0" w:uiPriority="73" w:unhideWhenUsed="0"/>
+    <w:lsdException w:name="Light Shading Accent 3" w:semiHidden="0" w:uiPriority="60" w:unhideWhenUsed="0"/>
+    <w:lsdException w:name="Light List Accent 3" w:semiHidden="0" w:uiPriority="61" w:unhideWhenUsed="0"/>
+    <w:lsdException w:name="Light Grid Accent 3" w:semiHidden="0" w:uiPriority="62" w:unhideWhenUsed="0"/>
+    <w:lsdException w:name="Medium Shading 1 Accent 3" w:semiHidden="0" w:uiPriority="63" w:unhideWhenUsed="0"/>
+    <w:lsdException w:name="Medium Shading 2 Accent 3" w:semiHidden="0" w:uiPriority="64" w:unhideWhenUsed="0"/>
+    <w:lsdException w:name="Medium List 1 Accent 3" w:semiHidden="0" w:uiPriority="65" w:unhideWhenUsed="0"/>
+    <w:lsdException w:name="Medium List 2 Accent 3" w:semiHidden="0" w:uiPriority="66" w:unhideWhenUsed="0"/>
+    <w:lsdException w:name="Medium Grid 1 Accent 3" w:semiHidden="0" w:uiPriority="67" w:unhideWhenUsed="0"/>
+    <w:lsdException w:name="Medium Grid 2 Accent 3" w:semiHidden="0" w:uiPriority="68" w:unhideWhenUsed="0"/>
+    <w:lsdException w:name="Medium Grid 3 Accent 3" w:semiHidden="0" w:uiPriority="69" w:unhideWhenUsed="0"/>
+    <w:lsdException w:name="Dark List Accent 3" w:semiHidden="0" w:uiPriority="70" w:unhideWhenUsed="0"/>
+    <w:lsdException w:name="Colorful Shading Accent 3" w:semiHidden="0" w:uiPriority="71" w:unhideWhenUsed="0"/>
+    <w:lsdException w:name="Colorful List Accent 3" w:semiHidden="0" w:uiPriority="72" w:unhideWhenUsed="0"/>
+    <w:lsdException w:name="Colorful Grid Accent 3" w:semiHidden="0" w:uiPriority="73" w:unhideWhenUsed="0"/>
+    <w:lsdException w:name="Light Shading Accent 4" w:semiHidden="0" w:uiPriority="60" w:unhideWhenUsed="0"/>
+    <w:lsdException w:name="Light List Accent 4" w:semiHidden="0" w:uiPriority="61" w:unhideWhenUsed="0"/>
+    <w:lsdException w:name="Light Grid Accent 4" w:semiHidden="0" w:uiPriority="62" w:unhideWhenUsed="0"/>
+    <w:lsdException w:name="Medium Shading 1 Accent 4" w:semiHidden="0" w:uiPriority="63" w:unhideWhenUsed="0"/>
+    <w:lsdException w:name="Medium Shading 2 Accent 4" w:semiHidden="0" w:uiPriority="64" w:unhideWhenUsed="0"/>
+    <w:lsdException w:name="Medium List 1 Accent 4" w:semiHidden="0" w:uiPriority="65" w:unhideWhenUsed="0"/>
+    <w:lsdException w:name="Medium List 2 Accent 4" w:semiHidden="0" w:uiPriority="66" w:unhideWhenUsed="0"/>
+    <w:lsdException w:name="Medium Grid 1 Accent 4" w:semiHidden="0" w:uiPriority="67" w:unhideWhenUsed="0"/>
+    <w:lsdException w:name="Medium Grid 2 Accent 4" w:semiHidden="0" w:uiPriority="68" w:unhideWhenUsed="0"/>
+    <w:lsdException w:name="Medium Grid 3 Accent 4" w:semiHidden="0" w:uiPriority="69" w:unhideWhenUsed="0"/>
+    <w:lsdException w:name="Dark List Accent 4" w:semiHidden="0" w:uiPriority="70" w:unhideWhenUsed="0"/>
+    <w:lsdException w:name="Colorful Shading Accent 4" w:semiHidden="0" w:uiPriority="71" w:unhideWhenUsed="0"/>
+    <w:lsdException w:name="Colorful List Accent 4" w:semiHidden="0" w:uiPriority="72" w:unhideWhenUsed="0"/>
+    <w:lsdException w:name="Colorful Grid Accent 4" w:semiHidden="0" w:uiPriority="73" w:unhideWhenUsed="0"/>
+    <w:lsdException w:name="Light Shading Accent 5" w:semiHidden="0" w:uiPriority="60" w:unhideWhenUsed="0"/>
+    <w:lsdException w:name="Light List Accent 5" w:semiHidden="0" w:uiPriority="61" w:unhideWhenUsed="0"/>
+    <w:lsdException w:name="Light Grid Accent 5" w:semiHidden="0" w:uiPriority="62" w:unhideWhenUsed="0"/>
+    <w:lsdException w:name="Medium Shading 1 Accent 5" w:semiHidden="0" w:uiPriority="63" w:unhideWhenUsed="0"/>
+    <w:lsdException w:name="Medium Shading 2 Accent 5" w:semiHidden="0" w:uiPriority="64" w:unhideWhenUsed="0"/>
+    <w:lsdException w:name="Medium List 1 Accent 5" w:semiHidden="0" w:uiPriority="65" w:unhideWhenUsed="0"/>
+    <w:lsdException w:name="Medium List 2 Accent 5" w:semiHidden="0" w:uiPriority="66" w:unhideWhenUsed="0"/>
+    <w:lsdException w:name="Medium Grid 1 Accent 5" w:semiHidden="0" w:uiPriority="67" w:unhideWhenUsed="0"/>
+    <w:lsdException w:name="Medium Grid 2 Accent 5" w:semiHidden="0" w:uiPriority="68" w:unhideWhenUsed="0"/>
+    <w:lsdException w:name="Medium Grid 3 Accent 5" w:semiHidden="0" w:uiPriority="69" w:unhideWhenUsed="0"/>
+    <w:lsdException w:name="Dark List Accent 5" w:semiHidden="0" w:uiPriority="70" w:unhideWhenUsed="0"/>
+    <w:lsdException w:name="Colorful Shading Accent 5" w:semiHidden="0" w:uiPriority="71" w:unhideWhenUsed="0"/>
+    <w:lsdException w:name="Colorful List Accent 5" w:semiHidden="0" w:uiPriority="72" w:unhideWhenUsed="0"/>
+    <w:lsdException w:name="Colorful Grid Accent 5" w:semiHidden="0" w:uiPriority="73" w:unhideWhenUsed="0"/>
+    <w:lsdException w:name="Light Shading Accent 6" w:semiHidden="0" w:uiPriority="60" w:unhideWhenUsed="0"/>
+    <w:lsdException w:name="Light List Accent 6" w:semiHidden="0" w:uiPriority="61" w:unhideWhenUsed="0"/>
+    <w:lsdException w:name="Light Grid Accent 6" w:semiHidden="0" w:uiPriority="62" w:unhideWhenUsed="0"/>
+    <w:lsdException w:name="Medium Shading 1 Accent 6" w:semiHidden="0" w:uiPriority="63" w:unhideWhenUsed="0"/>
+    <w:lsdException w:name="Medium Shading 2 Accent 6" w:semiHidden="0" w:uiPriority="64" w:unhideWhenUsed="0"/>
+    <w:lsdException w:name="Medium List 1 Accent 6" w:semiHidden="0" w:uiPriority="65" w:unhideWhenUsed="0"/>
+    <w:lsdException w:name="Medium List 2 Accent 6" w:semiHidden="0" w:uiPriority="66" w:unhideWhenUsed="0"/>
+    <w:lsdException w:name="Medium Grid 1 Accent 6" w:semiHidden="0" w:uiPriority="67" w:unhideWhenUsed="0"/>
+    <w:lsdException w:name="Medium Grid 2 Accent 6" w:semiHidden="0" w:uiPriority="68" w:unhideWhenUsed="0"/>
+    <w:lsdException w:name="Medium Grid 3 Accent 6" w:semiHidden="0" w:uiPriority="69" w:unhideWhenUsed="0"/>
+    <w:lsdException w:name="Dark List Accent 6" w:semiHidden="0" w:uiPriority="70" w:unhideWhenUsed="0"/>
+    <w:lsdException w:name="Colorful Shading Accent 6" w:semiHidden="0" w:uiPriority="71" w:unhideWhenUsed="0"/>
+    <w:lsdException w:name="Colorful List Accent 6" w:semiHidden="0" w:uiPriority="72" w:unhideWhenUsed="0"/>
+    <w:lsdException w:name="Colorful Grid Accent 6" w:semiHidden="0" w:uiPriority="73" w:unhideWhenUsed="0"/>
+    <w:lsdException w:name="Subtle Emphasis" w:semiHidden="0" w:uiPriority="19" w:unhideWhenUsed="0" w:qFormat="1"/>
+    <w:lsdException w:name="Intense Emphasis" w:semiHidden="0" w:uiPriority="21" w:unhideWhenUsed="0" w:qFormat="1"/>
+    <w:lsdException w:name="Subtle Reference" w:semiHidden="0" w:uiPriority="31" w:unhideWhenUsed="0" w:qFormat="1"/>
+    <w:lsdException w:name="Intense Reference" w:semiHidden="0" w:uiPriority="32" w:unhideWhenUsed="0" w:qFormat="1"/>
+    <w:lsdException w:name="Book Title" w:semiHidden="0" w:uiPriority="33" w:unhideWhenUsed="0" w:qFormat="1"/>
+    <w:lsdException w:name="Bibliography" w:uiPriority="37"/>
+    <w:lsdException w:name="TOC Heading" w:uiPriority="39" w:qFormat="1"/>
   </w:latentStyles>
   <w:style w:type="paragraph" w:default="1" w:styleId="Normal">
     <w:name w:val="Normal"/>
@@ -4551,6 +4364,7 @@
       <w:szCs w:val="22"/>
     </w:rPr>
     <w:tblPr>
+      <w:tblInd w:w="0" w:type="dxa"/>
       <w:tblBorders>
         <w:top w:val="single" w:sz="4" w:space="0" w:color="auto"/>
         <w:left w:val="single" w:sz="4" w:space="0" w:color="auto"/>
@@ -4559,6 +4373,288 @@
         <w:insideH w:val="single" w:sz="4" w:space="0" w:color="auto"/>
         <w:insideV w:val="single" w:sz="4" w:space="0" w:color="auto"/>
       </w:tblBorders>
+      <w:tblCellMar>
+        <w:top w:w="0" w:type="dxa"/>
+        <w:left w:w="108" w:type="dxa"/>
+        <w:bottom w:w="0" w:type="dxa"/>
+        <w:right w:w="108" w:type="dxa"/>
+      </w:tblCellMar>
+    </w:tblPr>
+  </w:style>
+  <w:style w:type="character" w:customStyle="1" w:styleId="BodyTextChar">
+    <w:name w:val="Body Text Char"/>
+    <w:link w:val="BodyText"/>
+    <w:rsid w:val="00E71BC6"/>
+    <w:rPr>
+      <w:sz w:val="32"/>
+      <w:szCs w:val="32"/>
+      <w:lang w:bidi="ar-EG"/>
+    </w:rPr>
+  </w:style>
+</w:styles>
+</file>
+
+<file path=word/stylesWithEffects.xml><?xml version="1.0" encoding="utf-8"?>
+<w:styles xmlns:wpc="http://schemas.microsoft.com/office/word/2010/wordprocessingCanvas" xmlns:mc="http://schemas.openxmlformats.org/markup-compatibility/2006" xmlns:o="urn:schemas-microsoft-com:office:office" xmlns:r="http://schemas.openxmlformats.org/officeDocument/2006/relationships" xmlns:m="http://schemas.openxmlformats.org/officeDocument/2006/math" xmlns:v="urn:schemas-microsoft-com:vml" xmlns:wp14="http://schemas.microsoft.com/office/word/2010/wordprocessingDrawing" xmlns:wp="http://schemas.openxmlformats.org/drawingml/2006/wordprocessingDrawing" xmlns:w10="urn:schemas-microsoft-com:office:word" xmlns:w="http://schemas.openxmlformats.org/wordprocessingml/2006/main" xmlns:w14="http://schemas.microsoft.com/office/word/2010/wordml" xmlns:wpg="http://schemas.microsoft.com/office/word/2010/wordprocessingGroup" xmlns:wpi="http://schemas.microsoft.com/office/word/2010/wordprocessingInk" xmlns:wne="http://schemas.microsoft.com/office/word/2006/wordml" xmlns:wps="http://schemas.microsoft.com/office/word/2010/wordprocessingShape" mc:Ignorable="w14 wp14">
+  <w:docDefaults>
+    <w:rPrDefault>
+      <w:rPr>
+        <w:rFonts w:ascii="Times New Roman" w:eastAsia="Times New Roman" w:hAnsi="Times New Roman" w:cs="Times New Roman"/>
+        <w:lang w:val="en-US" w:eastAsia="en-US" w:bidi="ar-SA"/>
+      </w:rPr>
+    </w:rPrDefault>
+    <w:pPrDefault/>
+  </w:docDefaults>
+  <w:latentStyles w:defLockedState="0" w:defUIPriority="0" w:defSemiHidden="1" w:defUnhideWhenUsed="1" w:defQFormat="0" w:count="267">
+    <w:lsdException w:name="Normal" w:semiHidden="0" w:unhideWhenUsed="0" w:qFormat="1"/>
+    <w:lsdException w:name="heading 1" w:semiHidden="0" w:unhideWhenUsed="0" w:qFormat="1"/>
+    <w:lsdException w:name="heading 2" w:qFormat="1"/>
+    <w:lsdException w:name="heading 3" w:semiHidden="0" w:unhideWhenUsed="0" w:qFormat="1"/>
+    <w:lsdException w:name="heading 4" w:qFormat="1"/>
+    <w:lsdException w:name="heading 5" w:qFormat="1"/>
+    <w:lsdException w:name="heading 6" w:qFormat="1"/>
+    <w:lsdException w:name="heading 7" w:qFormat="1"/>
+    <w:lsdException w:name="heading 8" w:qFormat="1"/>
+    <w:lsdException w:name="heading 9" w:qFormat="1"/>
+    <w:lsdException w:name="caption" w:qFormat="1"/>
+    <w:lsdException w:name="List Number" w:semiHidden="0" w:unhideWhenUsed="0"/>
+    <w:lsdException w:name="List 4" w:semiHidden="0" w:unhideWhenUsed="0"/>
+    <w:lsdException w:name="List 5" w:semiHidden="0" w:unhideWhenUsed="0"/>
+    <w:lsdException w:name="Title" w:semiHidden="0" w:unhideWhenUsed="0" w:qFormat="1"/>
+    <w:lsdException w:name="Subtitle" w:semiHidden="0" w:unhideWhenUsed="0" w:qFormat="1"/>
+    <w:lsdException w:name="Salutation" w:semiHidden="0" w:unhideWhenUsed="0"/>
+    <w:lsdException w:name="Date" w:semiHidden="0" w:unhideWhenUsed="0"/>
+    <w:lsdException w:name="Body Text First Indent" w:semiHidden="0" w:unhideWhenUsed="0"/>
+    <w:lsdException w:name="Strong" w:semiHidden="0" w:unhideWhenUsed="0" w:qFormat="1"/>
+    <w:lsdException w:name="Emphasis" w:semiHidden="0" w:unhideWhenUsed="0" w:qFormat="1"/>
+    <w:lsdException w:name="Table Grid" w:semiHidden="0" w:uiPriority="59" w:unhideWhenUsed="0"/>
+    <w:lsdException w:name="Placeholder Text" w:uiPriority="99" w:unhideWhenUsed="0"/>
+    <w:lsdException w:name="No Spacing" w:semiHidden="0" w:uiPriority="1" w:unhideWhenUsed="0" w:qFormat="1"/>
+    <w:lsdException w:name="Light Shading" w:semiHidden="0" w:uiPriority="60" w:unhideWhenUsed="0"/>
+    <w:lsdException w:name="Light List" w:semiHidden="0" w:uiPriority="61" w:unhideWhenUsed="0"/>
+    <w:lsdException w:name="Light Grid" w:semiHidden="0" w:uiPriority="62" w:unhideWhenUsed="0"/>
+    <w:lsdException w:name="Medium Shading 1" w:semiHidden="0" w:uiPriority="63" w:unhideWhenUsed="0"/>
+    <w:lsdException w:name="Medium Shading 2" w:semiHidden="0" w:uiPriority="64" w:unhideWhenUsed="0"/>
+    <w:lsdException w:name="Medium List 1" w:semiHidden="0" w:uiPriority="65" w:unhideWhenUsed="0"/>
+    <w:lsdException w:name="Medium List 2" w:semiHidden="0" w:uiPriority="66" w:unhideWhenUsed="0"/>
+    <w:lsdException w:name="Medium Grid 1" w:semiHidden="0" w:uiPriority="67" w:unhideWhenUsed="0"/>
+    <w:lsdException w:name="Medium Grid 2" w:semiHidden="0" w:uiPriority="68" w:unhideWhenUsed="0"/>
+    <w:lsdException w:name="Medium Grid 3" w:semiHidden="0" w:uiPriority="69" w:unhideWhenUsed="0"/>
+    <w:lsdException w:name="Dark List" w:semiHidden="0" w:uiPriority="70" w:unhideWhenUsed="0"/>
+    <w:lsdException w:name="Colorful Shading" w:semiHidden="0" w:uiPriority="71" w:unhideWhenUsed="0"/>
+    <w:lsdException w:name="Colorful List" w:semiHidden="0" w:uiPriority="72" w:unhideWhenUsed="0"/>
+    <w:lsdException w:name="Colorful Grid" w:semiHidden="0" w:uiPriority="73" w:unhideWhenUsed="0"/>
+    <w:lsdException w:name="Light Shading Accent 1" w:semiHidden="0" w:uiPriority="60" w:unhideWhenUsed="0"/>
+    <w:lsdException w:name="Light List Accent 1" w:semiHidden="0" w:uiPriority="61" w:unhideWhenUsed="0"/>
+    <w:lsdException w:name="Light Grid Accent 1" w:semiHidden="0" w:uiPriority="62" w:unhideWhenUsed="0"/>
+    <w:lsdException w:name="Medium Shading 1 Accent 1" w:semiHidden="0" w:uiPriority="63" w:unhideWhenUsed="0"/>
+    <w:lsdException w:name="Medium Shading 2 Accent 1" w:semiHidden="0" w:uiPriority="64" w:unhideWhenUsed="0"/>
+    <w:lsdException w:name="Medium List 1 Accent 1" w:semiHidden="0" w:uiPriority="65" w:unhideWhenUsed="0"/>
+    <w:lsdException w:name="Revision" w:uiPriority="99" w:unhideWhenUsed="0"/>
+    <w:lsdException w:name="List Paragraph" w:semiHidden="0" w:uiPriority="34" w:unhideWhenUsed="0" w:qFormat="1"/>
+    <w:lsdException w:name="Quote" w:semiHidden="0" w:uiPriority="29" w:unhideWhenUsed="0" w:qFormat="1"/>
+    <w:lsdException w:name="Intense Quote" w:semiHidden="0" w:uiPriority="30" w:unhideWhenUsed="0" w:qFormat="1"/>
+    <w:lsdException w:name="Medium List 2 Accent 1" w:semiHidden="0" w:uiPriority="66" w:unhideWhenUsed="0"/>
+    <w:lsdException w:name="Medium Grid 1 Accent 1" w:semiHidden="0" w:uiPriority="67" w:unhideWhenUsed="0"/>
+    <w:lsdException w:name="Medium Grid 2 Accent 1" w:semiHidden="0" w:uiPriority="68" w:unhideWhenUsed="0"/>
+    <w:lsdException w:name="Medium Grid 3 Accent 1" w:semiHidden="0" w:uiPriority="69" w:unhideWhenUsed="0"/>
+    <w:lsdException w:name="Dark List Accent 1" w:semiHidden="0" w:uiPriority="70" w:unhideWhenUsed="0"/>
+    <w:lsdException w:name="Colorful Shading Accent 1" w:semiHidden="0" w:uiPriority="71" w:unhideWhenUsed="0"/>
+    <w:lsdException w:name="Colorful List Accent 1" w:semiHidden="0" w:uiPriority="72" w:unhideWhenUsed="0"/>
+    <w:lsdException w:name="Colorful Grid Accent 1" w:semiHidden="0" w:uiPriority="73" w:unhideWhenUsed="0"/>
+    <w:lsdException w:name="Light Shading Accent 2" w:semiHidden="0" w:uiPriority="60" w:unhideWhenUsed="0"/>
+    <w:lsdException w:name="Light List Accent 2" w:semiHidden="0" w:uiPriority="61" w:unhideWhenUsed="0"/>
+    <w:lsdException w:name="Light Grid Accent 2" w:semiHidden="0" w:uiPriority="62" w:unhideWhenUsed="0"/>
+    <w:lsdException w:name="Medium Shading 1 Accent 2" w:semiHidden="0" w:uiPriority="63" w:unhideWhenUsed="0"/>
+    <w:lsdException w:name="Medium Shading 2 Accent 2" w:semiHidden="0" w:uiPriority="64" w:unhideWhenUsed="0"/>
+    <w:lsdException w:name="Medium List 1 Accent 2" w:semiHidden="0" w:uiPriority="65" w:unhideWhenUsed="0"/>
+    <w:lsdException w:name="Medium List 2 Accent 2" w:semiHidden="0" w:uiPriority="66" w:unhideWhenUsed="0"/>
+    <w:lsdException w:name="Medium Grid 1 Accent 2" w:semiHidden="0" w:uiPriority="67" w:unhideWhenUsed="0"/>
+    <w:lsdException w:name="Medium Grid 2 Accent 2" w:semiHidden="0" w:uiPriority="68" w:unhideWhenUsed="0"/>
+    <w:lsdException w:name="Medium Grid 3 Accent 2" w:semiHidden="0" w:uiPriority="69" w:unhideWhenUsed="0"/>
+    <w:lsdException w:name="Dark List Accent 2" w:semiHidden="0" w:uiPriority="70" w:unhideWhenUsed="0"/>
+    <w:lsdException w:name="Colorful Shading Accent 2" w:semiHidden="0" w:uiPriority="71" w:unhideWhenUsed="0"/>
+    <w:lsdException w:name="Colorful List Accent 2" w:semiHidden="0" w:uiPriority="72" w:unhideWhenUsed="0"/>
+    <w:lsdException w:name="Colorful Grid Accent 2" w:semiHidden="0" w:uiPriority="73" w:unhideWhenUsed="0"/>
+    <w:lsdException w:name="Light Shading Accent 3" w:semiHidden="0" w:uiPriority="60" w:unhideWhenUsed="0"/>
+    <w:lsdException w:name="Light List Accent 3" w:semiHidden="0" w:uiPriority="61" w:unhideWhenUsed="0"/>
+    <w:lsdException w:name="Light Grid Accent 3" w:semiHidden="0" w:uiPriority="62" w:unhideWhenUsed="0"/>
+    <w:lsdException w:name="Medium Shading 1 Accent 3" w:semiHidden="0" w:uiPriority="63" w:unhideWhenUsed="0"/>
+    <w:lsdException w:name="Medium Shading 2 Accent 3" w:semiHidden="0" w:uiPriority="64" w:unhideWhenUsed="0"/>
+    <w:lsdException w:name="Medium List 1 Accent 3" w:semiHidden="0" w:uiPriority="65" w:unhideWhenUsed="0"/>
+    <w:lsdException w:name="Medium List 2 Accent 3" w:semiHidden="0" w:uiPriority="66" w:unhideWhenUsed="0"/>
+    <w:lsdException w:name="Medium Grid 1 Accent 3" w:semiHidden="0" w:uiPriority="67" w:unhideWhenUsed="0"/>
+    <w:lsdException w:name="Medium Grid 2 Accent 3" w:semiHidden="0" w:uiPriority="68" w:unhideWhenUsed="0"/>
+    <w:lsdException w:name="Medium Grid 3 Accent 3" w:semiHidden="0" w:uiPriority="69" w:unhideWhenUsed="0"/>
+    <w:lsdException w:name="Dark List Accent 3" w:semiHidden="0" w:uiPriority="70" w:unhideWhenUsed="0"/>
+    <w:lsdException w:name="Colorful Shading Accent 3" w:semiHidden="0" w:uiPriority="71" w:unhideWhenUsed="0"/>
+    <w:lsdException w:name="Colorful List Accent 3" w:semiHidden="0" w:uiPriority="72" w:unhideWhenUsed="0"/>
+    <w:lsdException w:name="Colorful Grid Accent 3" w:semiHidden="0" w:uiPriority="73" w:unhideWhenUsed="0"/>
+    <w:lsdException w:name="Light Shading Accent 4" w:semiHidden="0" w:uiPriority="60" w:unhideWhenUsed="0"/>
+    <w:lsdException w:name="Light List Accent 4" w:semiHidden="0" w:uiPriority="61" w:unhideWhenUsed="0"/>
+    <w:lsdException w:name="Light Grid Accent 4" w:semiHidden="0" w:uiPriority="62" w:unhideWhenUsed="0"/>
+    <w:lsdException w:name="Medium Shading 1 Accent 4" w:semiHidden="0" w:uiPriority="63" w:unhideWhenUsed="0"/>
+    <w:lsdException w:name="Medium Shading 2 Accent 4" w:semiHidden="0" w:uiPriority="64" w:unhideWhenUsed="0"/>
+    <w:lsdException w:name="Medium List 1 Accent 4" w:semiHidden="0" w:uiPriority="65" w:unhideWhenUsed="0"/>
+    <w:lsdException w:name="Medium List 2 Accent 4" w:semiHidden="0" w:uiPriority="66" w:unhideWhenUsed="0"/>
+    <w:lsdException w:name="Medium Grid 1 Accent 4" w:semiHidden="0" w:uiPriority="67" w:unhideWhenUsed="0"/>
+    <w:lsdException w:name="Medium Grid 2 Accent 4" w:semiHidden="0" w:uiPriority="68" w:unhideWhenUsed="0"/>
+    <w:lsdException w:name="Medium Grid 3 Accent 4" w:semiHidden="0" w:uiPriority="69" w:unhideWhenUsed="0"/>
+    <w:lsdException w:name="Dark List Accent 4" w:semiHidden="0" w:uiPriority="70" w:unhideWhenUsed="0"/>
+    <w:lsdException w:name="Colorful Shading Accent 4" w:semiHidden="0" w:uiPriority="71" w:unhideWhenUsed="0"/>
+    <w:lsdException w:name="Colorful List Accent 4" w:semiHidden="0" w:uiPriority="72" w:unhideWhenUsed="0"/>
+    <w:lsdException w:name="Colorful Grid Accent 4" w:semiHidden="0" w:uiPriority="73" w:unhideWhenUsed="0"/>
+    <w:lsdException w:name="Light Shading Accent 5" w:semiHidden="0" w:uiPriority="60" w:unhideWhenUsed="0"/>
+    <w:lsdException w:name="Light List Accent 5" w:semiHidden="0" w:uiPriority="61" w:unhideWhenUsed="0"/>
+    <w:lsdException w:name="Light Grid Accent 5" w:semiHidden="0" w:uiPriority="62" w:unhideWhenUsed="0"/>
+    <w:lsdException w:name="Medium Shading 1 Accent 5" w:semiHidden="0" w:uiPriority="63" w:unhideWhenUsed="0"/>
+    <w:lsdException w:name="Medium Shading 2 Accent 5" w:semiHidden="0" w:uiPriority="64" w:unhideWhenUsed="0"/>
+    <w:lsdException w:name="Medium List 1 Accent 5" w:semiHidden="0" w:uiPriority="65" w:unhideWhenUsed="0"/>
+    <w:lsdException w:name="Medium List 2 Accent 5" w:semiHidden="0" w:uiPriority="66" w:unhideWhenUsed="0"/>
+    <w:lsdException w:name="Medium Grid 1 Accent 5" w:semiHidden="0" w:uiPriority="67" w:unhideWhenUsed="0"/>
+    <w:lsdException w:name="Medium Grid 2 Accent 5" w:semiHidden="0" w:uiPriority="68" w:unhideWhenUsed="0"/>
+    <w:lsdException w:name="Medium Grid 3 Accent 5" w:semiHidden="0" w:uiPriority="69" w:unhideWhenUsed="0"/>
+    <w:lsdException w:name="Dark List Accent 5" w:semiHidden="0" w:uiPriority="70" w:unhideWhenUsed="0"/>
+    <w:lsdException w:name="Colorful Shading Accent 5" w:semiHidden="0" w:uiPriority="71" w:unhideWhenUsed="0"/>
+    <w:lsdException w:name="Colorful List Accent 5" w:semiHidden="0" w:uiPriority="72" w:unhideWhenUsed="0"/>
+    <w:lsdException w:name="Colorful Grid Accent 5" w:semiHidden="0" w:uiPriority="73" w:unhideWhenUsed="0"/>
+    <w:lsdException w:name="Light Shading Accent 6" w:semiHidden="0" w:uiPriority="60" w:unhideWhenUsed="0"/>
+    <w:lsdException w:name="Light List Accent 6" w:semiHidden="0" w:uiPriority="61" w:unhideWhenUsed="0"/>
+    <w:lsdException w:name="Light Grid Accent 6" w:semiHidden="0" w:uiPriority="62" w:unhideWhenUsed="0"/>
+    <w:lsdException w:name="Medium Shading 1 Accent 6" w:semiHidden="0" w:uiPriority="63" w:unhideWhenUsed="0"/>
+    <w:lsdException w:name="Medium Shading 2 Accent 6" w:semiHidden="0" w:uiPriority="64" w:unhideWhenUsed="0"/>
+    <w:lsdException w:name="Medium List 1 Accent 6" w:semiHidden="0" w:uiPriority="65" w:unhideWhenUsed="0"/>
+    <w:lsdException w:name="Medium List 2 Accent 6" w:semiHidden="0" w:uiPriority="66" w:unhideWhenUsed="0"/>
+    <w:lsdException w:name="Medium Grid 1 Accent 6" w:semiHidden="0" w:uiPriority="67" w:unhideWhenUsed="0"/>
+    <w:lsdException w:name="Medium Grid 2 Accent 6" w:semiHidden="0" w:uiPriority="68" w:unhideWhenUsed="0"/>
+    <w:lsdException w:name="Medium Grid 3 Accent 6" w:semiHidden="0" w:uiPriority="69" w:unhideWhenUsed="0"/>
+    <w:lsdException w:name="Dark List Accent 6" w:semiHidden="0" w:uiPriority="70" w:unhideWhenUsed="0"/>
+    <w:lsdException w:name="Colorful Shading Accent 6" w:semiHidden="0" w:uiPriority="71" w:unhideWhenUsed="0"/>
+    <w:lsdException w:name="Colorful List Accent 6" w:semiHidden="0" w:uiPriority="72" w:unhideWhenUsed="0"/>
+    <w:lsdException w:name="Colorful Grid Accent 6" w:semiHidden="0" w:uiPriority="73" w:unhideWhenUsed="0"/>
+    <w:lsdException w:name="Subtle Emphasis" w:semiHidden="0" w:uiPriority="19" w:unhideWhenUsed="0" w:qFormat="1"/>
+    <w:lsdException w:name="Intense Emphasis" w:semiHidden="0" w:uiPriority="21" w:unhideWhenUsed="0" w:qFormat="1"/>
+    <w:lsdException w:name="Subtle Reference" w:semiHidden="0" w:uiPriority="31" w:unhideWhenUsed="0" w:qFormat="1"/>
+    <w:lsdException w:name="Intense Reference" w:semiHidden="0" w:uiPriority="32" w:unhideWhenUsed="0" w:qFormat="1"/>
+    <w:lsdException w:name="Book Title" w:semiHidden="0" w:uiPriority="33" w:unhideWhenUsed="0" w:qFormat="1"/>
+    <w:lsdException w:name="Bibliography" w:uiPriority="37"/>
+    <w:lsdException w:name="TOC Heading" w:uiPriority="39" w:qFormat="1"/>
+  </w:latentStyles>
+  <w:style w:type="paragraph" w:default="1" w:styleId="Normal">
+    <w:name w:val="Normal"/>
+    <w:qFormat/>
+    <w:rsid w:val="002548AE"/>
+    <w:pPr>
+      <w:bidi/>
+    </w:pPr>
+    <w:rPr>
+      <w:sz w:val="24"/>
+      <w:szCs w:val="24"/>
+    </w:rPr>
+  </w:style>
+  <w:style w:type="paragraph" w:styleId="Heading3">
+    <w:name w:val="heading 3"/>
+    <w:basedOn w:val="Normal"/>
+    <w:next w:val="Normal"/>
+    <w:link w:val="Heading3Char"/>
+    <w:qFormat/>
+    <w:rsid w:val="004F16F3"/>
+    <w:pPr>
+      <w:keepNext/>
+      <w:outlineLvl w:val="2"/>
+    </w:pPr>
+    <w:rPr>
+      <w:sz w:val="36"/>
+      <w:szCs w:val="36"/>
+    </w:rPr>
+  </w:style>
+  <w:style w:type="character" w:default="1" w:styleId="DefaultParagraphFont">
+    <w:name w:val="Default Paragraph Font"/>
+    <w:uiPriority w:val="1"/>
+    <w:semiHidden/>
+    <w:unhideWhenUsed/>
+  </w:style>
+  <w:style w:type="table" w:default="1" w:styleId="TableNormal">
+    <w:name w:val="Normal Table"/>
+    <w:uiPriority w:val="99"/>
+    <w:semiHidden/>
+    <w:unhideWhenUsed/>
+    <w:tblPr>
+      <w:tblInd w:w="0" w:type="dxa"/>
+      <w:tblCellMar>
+        <w:top w:w="0" w:type="dxa"/>
+        <w:left w:w="108" w:type="dxa"/>
+        <w:bottom w:w="0" w:type="dxa"/>
+        <w:right w:w="108" w:type="dxa"/>
+      </w:tblCellMar>
+    </w:tblPr>
+  </w:style>
+  <w:style w:type="numbering" w:default="1" w:styleId="NoList">
+    <w:name w:val="No List"/>
+    <w:uiPriority w:val="99"/>
+    <w:semiHidden/>
+    <w:unhideWhenUsed/>
+  </w:style>
+  <w:style w:type="paragraph" w:styleId="BodyText">
+    <w:name w:val="Body Text"/>
+    <w:basedOn w:val="Normal"/>
+    <w:link w:val="BodyTextChar"/>
+    <w:rsid w:val="004F16F3"/>
+    <w:pPr>
+      <w:jc w:val="right"/>
+    </w:pPr>
+    <w:rPr>
+      <w:sz w:val="32"/>
+      <w:szCs w:val="32"/>
+      <w:lang w:bidi="ar-EG"/>
+    </w:rPr>
+  </w:style>
+  <w:style w:type="paragraph" w:styleId="BalloonText">
+    <w:name w:val="Balloon Text"/>
+    <w:basedOn w:val="Normal"/>
+    <w:semiHidden/>
+    <w:rsid w:val="00E94138"/>
+    <w:rPr>
+      <w:rFonts w:ascii="Tahoma" w:hAnsi="Tahoma" w:cs="Tahoma"/>
+      <w:sz w:val="16"/>
+      <w:szCs w:val="16"/>
+    </w:rPr>
+  </w:style>
+  <w:style w:type="character" w:customStyle="1" w:styleId="Heading3Char">
+    <w:name w:val="Heading 3 Char"/>
+    <w:link w:val="Heading3"/>
+    <w:rsid w:val="00DD5481"/>
+    <w:rPr>
+      <w:sz w:val="36"/>
+      <w:szCs w:val="36"/>
+    </w:rPr>
+  </w:style>
+  <w:style w:type="table" w:styleId="TableGrid">
+    <w:name w:val="Table Grid"/>
+    <w:basedOn w:val="TableNormal"/>
+    <w:uiPriority w:val="59"/>
+    <w:rsid w:val="00442023"/>
+    <w:rPr>
+      <w:rFonts w:ascii="Calibri" w:eastAsia="Calibri" w:hAnsi="Calibri" w:cs="Arial"/>
+      <w:sz w:val="22"/>
+      <w:szCs w:val="22"/>
+    </w:rPr>
+    <w:tblPr>
+      <w:tblInd w:w="0" w:type="dxa"/>
+      <w:tblBorders>
+        <w:top w:val="single" w:sz="4" w:space="0" w:color="auto"/>
+        <w:left w:val="single" w:sz="4" w:space="0" w:color="auto"/>
+        <w:bottom w:val="single" w:sz="4" w:space="0" w:color="auto"/>
+        <w:right w:val="single" w:sz="4" w:space="0" w:color="auto"/>
+        <w:insideH w:val="single" w:sz="4" w:space="0" w:color="auto"/>
+        <w:insideV w:val="single" w:sz="4" w:space="0" w:color="auto"/>
+      </w:tblBorders>
+      <w:tblCellMar>
+        <w:top w:w="0" w:type="dxa"/>
+        <w:left w:w="108" w:type="dxa"/>
+        <w:bottom w:w="0" w:type="dxa"/>
+        <w:right w:w="108" w:type="dxa"/>
+      </w:tblCellMar>
     </w:tblPr>
   </w:style>
   <w:style w:type="character" w:customStyle="1" w:styleId="BodyTextChar">
@@ -4862,7 +4958,7 @@
 </file>
 
 <file path=customXml/itemProps1.xml><?xml version="1.0" encoding="utf-8"?>
-<ds:datastoreItem xmlns:ds="http://schemas.openxmlformats.org/officeDocument/2006/customXml" ds:itemID="{FE71949A-DE08-47AE-BDAD-1054A1A2EDD1}">
+<ds:datastoreItem xmlns:ds="http://schemas.openxmlformats.org/officeDocument/2006/customXml" ds:itemID="{EF5AC0B9-71A1-4966-B0B6-D02F8229639A}">
   <ds:schemaRefs>
     <ds:schemaRef ds:uri="http://schemas.openxmlformats.org/officeDocument/2006/bibliography"/>
   </ds:schemaRefs>

</xml_diff>